<commit_message>
Rename and rework files
</commit_message>
<xml_diff>
--- a/projects/trading_capstone/FinalReport.docx
+++ b/projects/trading_capstone/FinalReport.docx
@@ -799,16 +799,62 @@
     <w:p>
       <w:pPr>
         <w:pStyle w:val="Normal"/>
-        <w:rPr>
-          <w:rFonts w:ascii="Times New Roman" w:hAnsi="Times New Roman" w:cs="Times New Roman"/>
-        </w:rPr>
+        <w:rPr/>
       </w:pPr>
       <w:r>
         <w:rPr>
           <w:rFonts w:cs="Times New Roman" w:ascii="Times New Roman" w:hAnsi="Times New Roman"/>
         </w:rPr>
         <w:tab/>
-        <w:t>The solution will involve training various supervised learning classifiers to classify stocks into one of the five stock return categories. I will use Support Vector Machines, Naïve Bayes, and ensemble learners, using grid searches to obtain optimal parameters.</w:t>
+        <w:t xml:space="preserve">The solution </w:t>
+      </w:r>
+      <w:r>
+        <w:rPr>
+          <w:rFonts w:cs="Times New Roman" w:ascii="Times New Roman" w:hAnsi="Times New Roman"/>
+        </w:rPr>
+        <w:t>t</w:t>
+      </w:r>
+      <w:r>
+        <w:rPr>
+          <w:rFonts w:cs="Times New Roman" w:ascii="Times New Roman" w:hAnsi="Times New Roman"/>
+        </w:rPr>
+        <w:t>rain</w:t>
+      </w:r>
+      <w:r>
+        <w:rPr>
+          <w:rFonts w:cs="Times New Roman" w:ascii="Times New Roman" w:hAnsi="Times New Roman"/>
+        </w:rPr>
+        <w:t>s</w:t>
+      </w:r>
+      <w:r>
+        <w:rPr>
+          <w:rFonts w:cs="Times New Roman" w:ascii="Times New Roman" w:hAnsi="Times New Roman"/>
+        </w:rPr>
+        <w:t xml:space="preserve"> various supervised learning classifiers to classify stocks into one of the five stock return categories. I use</w:t>
+      </w:r>
+      <w:r>
+        <w:rPr>
+          <w:rFonts w:cs="Times New Roman" w:ascii="Times New Roman" w:hAnsi="Times New Roman"/>
+        </w:rPr>
+        <w:t>d</w:t>
+      </w:r>
+      <w:r>
+        <w:rPr>
+          <w:rFonts w:cs="Times New Roman" w:ascii="Times New Roman" w:hAnsi="Times New Roman"/>
+        </w:rPr>
+        <w:t xml:space="preserve"> Support Vector Machines, Naïve Bayes, and ensemble learners, using grid searches to obtain optimal parameters, </w:t>
+      </w:r>
+      <w:r>
+        <w:rPr>
+          <w:rFonts w:cs="Times New Roman" w:ascii="Times New Roman" w:hAnsi="Times New Roman"/>
+        </w:rPr>
+        <w:t>as discussed below</w:t>
+      </w:r>
+      <w:r>
+        <w:rPr>
+          <w:rFonts w:cs="Times New Roman" w:ascii="Times New Roman" w:hAnsi="Times New Roman"/>
+        </w:rPr>
+        <w:t>.</w:t>
       </w:r>
     </w:p>
     <w:p>
@@ -924,7 +970,7 @@
         <w:rPr>
           <w:rFonts w:cs="Times New Roman" w:ascii="Times New Roman" w:hAnsi="Times New Roman"/>
         </w:rPr>
-        <w:t xml:space="preserve">The model was evaluated on its ability to correctly classify stocks into the 5 stock return categories. The data was divided into training and testing sets and cross-validation was performed. The performance of the model was then scored using various evaluation metrics: accuracy, F1-score, precision, and recall. </w:t>
+        <w:t xml:space="preserve">The model was evaluated on its ability to correctly classify stocks. The data was divided into training and testing sets and cross-validation was performed. The performance of the model was then scored using various evaluation metrics: accuracy, F1-score, precision, and recall. </w:t>
       </w:r>
     </w:p>
     <w:p>
@@ -950,7 +996,19 @@
         <w:rPr>
           <w:rFonts w:cs="Times New Roman" w:ascii="Times New Roman" w:hAnsi="Times New Roman"/>
         </w:rPr>
-        <w:t>F1 score was the most useful metric, since it combines both precision and recall, which are better metrics for this scenario where the output is not uniformly distributed. Since the output data here is discretized into stock return regions, it is likely that more stocks will fall between the -5% to 5% return regions than the &gt; 10% or &lt; -10% regions. Precision of a class will measure the number of stocks that were correctly classified into that class over the total number of stocks classified into that class. Recall of a class will measure the number of stocks that were correctly classified into that class over the number of stocks that should have been classified into that class.</w:t>
+        <w:t>F1 score was the most useful metric, since it combines both precision and recall, which are better metrics for this scenario where the output is not uniformly distributed. Since the output data here is discretized into stock return regions, it is likely that more stocks will fall between the -5% to 5% return regions than the &gt; 10% or &lt; -10% regions. Precision of a class will measure the number of stocks that were correctly classified into that class over the total number of stocks classified into that class. Recall of a class measure</w:t>
+      </w:r>
+      <w:r>
+        <w:rPr>
+          <w:rFonts w:cs="Times New Roman" w:ascii="Times New Roman" w:hAnsi="Times New Roman"/>
+        </w:rPr>
+        <w:t>s</w:t>
+      </w:r>
+      <w:r>
+        <w:rPr>
+          <w:rFonts w:cs="Times New Roman" w:ascii="Times New Roman" w:hAnsi="Times New Roman"/>
+        </w:rPr>
+        <w:t xml:space="preserve"> the number of stocks that were correctly classified into that class over the number of stocks that should have been classified into that class.</w:t>
       </w:r>
     </w:p>
     <w:p>
@@ -1065,15 +1123,19 @@
     <w:p>
       <w:pPr>
         <w:pStyle w:val="Normal"/>
-        <w:rPr>
-          <w:highlight w:val="yellow"/>
-        </w:rPr>
-      </w:pPr>
-      <w:r>
-        <w:rPr>
-          <w:highlight w:val="yellow"/>
-        </w:rPr>
-        <w:t>If a dataset is present for this problem, have you thoroughly discussed certain features about the dataset? Has a data sample been provided to the reader?</w:t>
+        <w:rPr/>
+      </w:pPr>
+      <w:r>
+        <w:rPr>
+          <w:highlight w:val="yellow"/>
+        </w:rPr>
+        <w:t xml:space="preserve">If a dataset is present for this problem, have you thoroughly discussed certain features about the dataset? Has a data sample been provided to the reader? </w:t>
+      </w:r>
+      <w:r>
+        <w:rPr>
+          <w:highlight w:val="yellow"/>
+        </w:rPr>
+        <w:t>CHECK</w:t>
       </w:r>
     </w:p>
     <w:p>
@@ -1098,10 +1160,7 @@
         </w:rPr>
       </w:pPr>
       <w:r>
-        <w:rPr>
-          <w:highlight w:val="yellow"/>
-        </w:rPr>
-        <w:t>If a dataset is not present for this problem, has discussion been made about the input space or input data for your problem?</w:t>
+        <w:rPr/>
       </w:r>
     </w:p>
     <w:p>
@@ -1162,35 +1221,47 @@
       <w:r>
         <w:rPr/>
         <w:tab/>
-        <w:t xml:space="preserve">The dataset consists of monthly stock price return data from Jan-2013 through Dec- 2016. Each datapoint is associated with a single month and a stock (e.g., AAPL, January 2013). The target variable is the stock price return for that month. The feature </w:t>
-      </w:r>
-      <w:r>
-        <w:rPr/>
-        <w:t>set</w:t>
-      </w:r>
-      <w:r>
-        <w:rPr/>
-        <w:t xml:space="preserve"> includes the monthly Net Buy </w:t>
-      </w:r>
-      <w:r>
-        <w:rPr/>
-        <w:t>Count (NBC)</w:t>
-      </w:r>
-      <w:r>
-        <w:rPr/>
-        <w:t xml:space="preserve"> and Net Buy Volume </w:t>
-      </w:r>
-      <w:r>
-        <w:rPr/>
-        <w:t>(NBV)</w:t>
-      </w:r>
-      <w:r>
-        <w:rPr/>
-        <w:t xml:space="preserve"> for the twelve months prior to the month of the stock price return data (e.g., Jan-2012 through Dec-2012 for the above example). </w:t>
-      </w:r>
-      <w:r>
-        <w:rPr/>
-        <w:t>The feature set also includes the Industry Sector (out of 10 categories) associated with the stock and the market capitalization category (small, medium, or large). The target column is the return for the stock from the first day of the month to the last day of the month, computed as (Price Last Day – Price First Day) / Price First Day. Below is a sample of 5 datapoints:</w:t>
+        <w:t xml:space="preserve">The dataset consists of monthly stock price return data from Jan-2013 through Dec-2016. Each datapoint is associated with a single </w:t>
+      </w:r>
+      <w:r>
+        <w:rPr/>
+        <w:t xml:space="preserve">stock </w:t>
+      </w:r>
+      <w:r>
+        <w:rPr/>
+        <w:t xml:space="preserve">and </w:t>
+      </w:r>
+      <w:r>
+        <w:rPr/>
+        <w:t>its price return for a single month</w:t>
+      </w:r>
+      <w:r>
+        <w:rPr/>
+        <w:t xml:space="preserve"> (e.g., AAPL, January 2013). The target variable is the stock price return for that month. The feature set includes the monthly Net Buy Count (NBC</w:t>
+      </w:r>
+      <w:r>
+        <w:rPr/>
+        <w:t>1-12</w:t>
+      </w:r>
+      <w:r>
+        <w:rPr/>
+        <w:t>) and Net Buy Volume (NBV</w:t>
+      </w:r>
+      <w:r>
+        <w:rPr/>
+        <w:t>1-12</w:t>
+      </w:r>
+      <w:r>
+        <w:rPr/>
+        <w:t xml:space="preserve">) for the twelve months prior to the month of the stock price return data (e.g., Jan-2012 through Dec-2012 for the above example). </w:t>
+      </w:r>
+      <w:r>
+        <w:rPr/>
+        <w:t>In this manner, the feature data is being used to predict the future return of the stock (i.e., the following month).</w:t>
+      </w:r>
+      <w:r>
+        <w:rPr/>
+        <w:t xml:space="preserve"> The feature set also includes the Industry Sector associated with the stock (out of 10 categories) and the market capitalization category (small, medium, or large). The target column is the return for the stock from the first day of the month to the last day of the month, computed as (Price Last Day – Price First Day) / Price First Day. Below is a sample of 5 datapoints:</w:t>
       </w:r>
     </w:p>
     <w:p>
@@ -1211,16 +1282,16 @@
       <w:tblPr>
         <w:tblW w:w="8640" w:type="dxa"/>
         <w:jc w:val="left"/>
-        <w:tblInd w:w="55" w:type="dxa"/>
+        <w:tblInd w:w="53" w:type="dxa"/>
         <w:tblBorders>
-          <w:top w:val="single" w:sz="2" w:space="0" w:color="000000"/>
-          <w:left w:val="single" w:sz="2" w:space="0" w:color="000000"/>
-          <w:bottom w:val="single" w:sz="2" w:space="0" w:color="000000"/>
-          <w:insideH w:val="single" w:sz="2" w:space="0" w:color="000000"/>
+          <w:top w:val="single" w:sz="2" w:space="0" w:color="000001"/>
+          <w:left w:val="single" w:sz="2" w:space="0" w:color="000001"/>
+          <w:bottom w:val="single" w:sz="2" w:space="0" w:color="000001"/>
+          <w:insideH w:val="single" w:sz="2" w:space="0" w:color="000001"/>
         </w:tblBorders>
         <w:tblCellMar>
           <w:top w:w="55" w:type="dxa"/>
-          <w:left w:w="54" w:type="dxa"/>
+          <w:left w:w="51" w:type="dxa"/>
           <w:bottom w:w="55" w:type="dxa"/>
           <w:right w:w="55" w:type="dxa"/>
         </w:tblCellMar>
@@ -1228,13 +1299,13 @@
       <w:tblGrid>
         <w:gridCol w:w="1085"/>
         <w:gridCol w:w="980"/>
+        <w:gridCol w:w="1086"/>
+        <w:gridCol w:w="357"/>
         <w:gridCol w:w="1085"/>
-        <w:gridCol w:w="358"/>
-        <w:gridCol w:w="1084"/>
         <w:gridCol w:w="1073"/>
         <w:gridCol w:w="1270"/>
-        <w:gridCol w:w="625"/>
-        <w:gridCol w:w="1080"/>
+        <w:gridCol w:w="624"/>
+        <w:gridCol w:w="1079"/>
       </w:tblGrid>
       <w:tr>
         <w:trPr/>
@@ -1242,14 +1313,14 @@
           <w:tcPr>
             <w:tcW w:w="1085" w:type="dxa"/>
             <w:tcBorders>
-              <w:top w:val="single" w:sz="2" w:space="0" w:color="000000"/>
-              <w:left w:val="single" w:sz="2" w:space="0" w:color="000000"/>
-              <w:bottom w:val="single" w:sz="2" w:space="0" w:color="000000"/>
-              <w:insideH w:val="single" w:sz="2" w:space="0" w:color="000000"/>
+              <w:top w:val="single" w:sz="2" w:space="0" w:color="000001"/>
+              <w:left w:val="single" w:sz="2" w:space="0" w:color="000001"/>
+              <w:bottom w:val="single" w:sz="2" w:space="0" w:color="000001"/>
+              <w:insideH w:val="single" w:sz="2" w:space="0" w:color="000001"/>
             </w:tcBorders>
             <w:shd w:fill="auto" w:val="clear"/>
             <w:tcMar>
-              <w:left w:w="54" w:type="dxa"/>
+              <w:left w:w="51" w:type="dxa"/>
             </w:tcMar>
           </w:tcPr>
           <w:p>
@@ -1273,14 +1344,14 @@
           <w:tcPr>
             <w:tcW w:w="980" w:type="dxa"/>
             <w:tcBorders>
-              <w:top w:val="single" w:sz="2" w:space="0" w:color="000000"/>
-              <w:left w:val="single" w:sz="2" w:space="0" w:color="000000"/>
-              <w:bottom w:val="single" w:sz="2" w:space="0" w:color="000000"/>
-              <w:insideH w:val="single" w:sz="2" w:space="0" w:color="000000"/>
+              <w:top w:val="single" w:sz="2" w:space="0" w:color="000001"/>
+              <w:left w:val="single" w:sz="2" w:space="0" w:color="000001"/>
+              <w:bottom w:val="single" w:sz="2" w:space="0" w:color="000001"/>
+              <w:insideH w:val="single" w:sz="2" w:space="0" w:color="000001"/>
             </w:tcBorders>
             <w:shd w:fill="auto" w:val="clear"/>
             <w:tcMar>
-              <w:left w:w="54" w:type="dxa"/>
+              <w:left w:w="51" w:type="dxa"/>
             </w:tcMar>
           </w:tcPr>
           <w:p>
@@ -1297,6 +1368,68 @@
                 <w:szCs w:val="18"/>
               </w:rPr>
               <w:t xml:space="preserve">NBC2 </w:t>
+            </w:r>
+          </w:p>
+        </w:tc>
+        <w:tc>
+          <w:tcPr>
+            <w:tcW w:w="1086" w:type="dxa"/>
+            <w:tcBorders>
+              <w:top w:val="single" w:sz="2" w:space="0" w:color="000001"/>
+              <w:left w:val="single" w:sz="2" w:space="0" w:color="000001"/>
+              <w:bottom w:val="single" w:sz="2" w:space="0" w:color="000001"/>
+              <w:insideH w:val="single" w:sz="2" w:space="0" w:color="000001"/>
+            </w:tcBorders>
+            <w:shd w:fill="auto" w:val="clear"/>
+            <w:tcMar>
+              <w:left w:w="51" w:type="dxa"/>
+            </w:tcMar>
+          </w:tcPr>
+          <w:p>
+            <w:pPr>
+              <w:pStyle w:val="Normal"/>
+              <w:rPr>
+                <w:sz w:val="18"/>
+                <w:szCs w:val="18"/>
+              </w:rPr>
+            </w:pPr>
+            <w:r>
+              <w:rPr>
+                <w:sz w:val="18"/>
+                <w:szCs w:val="18"/>
+              </w:rPr>
+              <w:t xml:space="preserve">NBC3 </w:t>
+            </w:r>
+          </w:p>
+        </w:tc>
+        <w:tc>
+          <w:tcPr>
+            <w:tcW w:w="357" w:type="dxa"/>
+            <w:tcBorders>
+              <w:top w:val="single" w:sz="2" w:space="0" w:color="000001"/>
+              <w:left w:val="single" w:sz="2" w:space="0" w:color="000001"/>
+              <w:bottom w:val="single" w:sz="2" w:space="0" w:color="000001"/>
+              <w:insideH w:val="single" w:sz="2" w:space="0" w:color="000001"/>
+            </w:tcBorders>
+            <w:shd w:fill="auto" w:val="clear"/>
+            <w:tcMar>
+              <w:left w:w="51" w:type="dxa"/>
+            </w:tcMar>
+          </w:tcPr>
+          <w:p>
+            <w:pPr>
+              <w:pStyle w:val="Normal"/>
+              <w:rPr>
+                <w:sz w:val="18"/>
+                <w:szCs w:val="18"/>
+              </w:rPr>
+            </w:pPr>
+            <w:r>
+              <w:rPr>
+                <w:sz w:val="18"/>
+                <w:szCs w:val="18"/>
+              </w:rPr>
+              <w:t xml:space="preserve">... </w:t>
             </w:r>
           </w:p>
         </w:tc>
@@ -1304,76 +1437,14 @@
           <w:tcPr>
             <w:tcW w:w="1085" w:type="dxa"/>
             <w:tcBorders>
-              <w:top w:val="single" w:sz="2" w:space="0" w:color="000000"/>
-              <w:left w:val="single" w:sz="2" w:space="0" w:color="000000"/>
-              <w:bottom w:val="single" w:sz="2" w:space="0" w:color="000000"/>
-              <w:insideH w:val="single" w:sz="2" w:space="0" w:color="000000"/>
+              <w:top w:val="single" w:sz="2" w:space="0" w:color="000001"/>
+              <w:left w:val="single" w:sz="2" w:space="0" w:color="000001"/>
+              <w:bottom w:val="single" w:sz="2" w:space="0" w:color="000001"/>
+              <w:insideH w:val="single" w:sz="2" w:space="0" w:color="000001"/>
             </w:tcBorders>
             <w:shd w:fill="auto" w:val="clear"/>
             <w:tcMar>
-              <w:left w:w="54" w:type="dxa"/>
-            </w:tcMar>
-          </w:tcPr>
-          <w:p>
-            <w:pPr>
-              <w:pStyle w:val="Normal"/>
-              <w:rPr>
-                <w:sz w:val="18"/>
-                <w:szCs w:val="18"/>
-              </w:rPr>
-            </w:pPr>
-            <w:r>
-              <w:rPr>
-                <w:sz w:val="18"/>
-                <w:szCs w:val="18"/>
-              </w:rPr>
-              <w:t xml:space="preserve">NBC3 </w:t>
-            </w:r>
-          </w:p>
-        </w:tc>
-        <w:tc>
-          <w:tcPr>
-            <w:tcW w:w="358" w:type="dxa"/>
-            <w:tcBorders>
-              <w:top w:val="single" w:sz="2" w:space="0" w:color="000000"/>
-              <w:left w:val="single" w:sz="2" w:space="0" w:color="000000"/>
-              <w:bottom w:val="single" w:sz="2" w:space="0" w:color="000000"/>
-              <w:insideH w:val="single" w:sz="2" w:space="0" w:color="000000"/>
-            </w:tcBorders>
-            <w:shd w:fill="auto" w:val="clear"/>
-            <w:tcMar>
-              <w:left w:w="54" w:type="dxa"/>
-            </w:tcMar>
-          </w:tcPr>
-          <w:p>
-            <w:pPr>
-              <w:pStyle w:val="Normal"/>
-              <w:rPr>
-                <w:sz w:val="18"/>
-                <w:szCs w:val="18"/>
-              </w:rPr>
-            </w:pPr>
-            <w:r>
-              <w:rPr>
-                <w:sz w:val="18"/>
-                <w:szCs w:val="18"/>
-              </w:rPr>
-              <w:t xml:space="preserve">... </w:t>
-            </w:r>
-          </w:p>
-        </w:tc>
-        <w:tc>
-          <w:tcPr>
-            <w:tcW w:w="1084" w:type="dxa"/>
-            <w:tcBorders>
-              <w:top w:val="single" w:sz="2" w:space="0" w:color="000000"/>
-              <w:left w:val="single" w:sz="2" w:space="0" w:color="000000"/>
-              <w:bottom w:val="single" w:sz="2" w:space="0" w:color="000000"/>
-              <w:insideH w:val="single" w:sz="2" w:space="0" w:color="000000"/>
-            </w:tcBorders>
-            <w:shd w:fill="auto" w:val="clear"/>
-            <w:tcMar>
-              <w:left w:w="54" w:type="dxa"/>
+              <w:left w:w="51" w:type="dxa"/>
             </w:tcMar>
           </w:tcPr>
           <w:p>
@@ -1397,14 +1468,14 @@
           <w:tcPr>
             <w:tcW w:w="1073" w:type="dxa"/>
             <w:tcBorders>
-              <w:top w:val="single" w:sz="2" w:space="0" w:color="000000"/>
-              <w:left w:val="single" w:sz="2" w:space="0" w:color="000000"/>
-              <w:bottom w:val="single" w:sz="2" w:space="0" w:color="000000"/>
-              <w:insideH w:val="single" w:sz="2" w:space="0" w:color="000000"/>
+              <w:top w:val="single" w:sz="2" w:space="0" w:color="000001"/>
+              <w:left w:val="single" w:sz="2" w:space="0" w:color="000001"/>
+              <w:bottom w:val="single" w:sz="2" w:space="0" w:color="000001"/>
+              <w:insideH w:val="single" w:sz="2" w:space="0" w:color="000001"/>
             </w:tcBorders>
             <w:shd w:fill="auto" w:val="clear"/>
             <w:tcMar>
-              <w:left w:w="54" w:type="dxa"/>
+              <w:left w:w="51" w:type="dxa"/>
             </w:tcMar>
           </w:tcPr>
           <w:p>
@@ -1428,14 +1499,14 @@
           <w:tcPr>
             <w:tcW w:w="1270" w:type="dxa"/>
             <w:tcBorders>
-              <w:top w:val="single" w:sz="2" w:space="0" w:color="000000"/>
-              <w:left w:val="single" w:sz="2" w:space="0" w:color="000000"/>
-              <w:bottom w:val="single" w:sz="2" w:space="0" w:color="000000"/>
-              <w:insideH w:val="single" w:sz="2" w:space="0" w:color="000000"/>
+              <w:top w:val="single" w:sz="2" w:space="0" w:color="000001"/>
+              <w:left w:val="single" w:sz="2" w:space="0" w:color="000001"/>
+              <w:bottom w:val="single" w:sz="2" w:space="0" w:color="000001"/>
+              <w:insideH w:val="single" w:sz="2" w:space="0" w:color="000001"/>
             </w:tcBorders>
             <w:shd w:fill="auto" w:val="clear"/>
             <w:tcMar>
-              <w:left w:w="54" w:type="dxa"/>
+              <w:left w:w="51" w:type="dxa"/>
             </w:tcMar>
           </w:tcPr>
           <w:p>
@@ -1457,16 +1528,16 @@
         </w:tc>
         <w:tc>
           <w:tcPr>
-            <w:tcW w:w="625" w:type="dxa"/>
+            <w:tcW w:w="624" w:type="dxa"/>
             <w:tcBorders>
-              <w:top w:val="single" w:sz="2" w:space="0" w:color="000000"/>
-              <w:left w:val="single" w:sz="2" w:space="0" w:color="000000"/>
-              <w:bottom w:val="single" w:sz="2" w:space="0" w:color="000000"/>
-              <w:insideH w:val="single" w:sz="2" w:space="0" w:color="000000"/>
+              <w:top w:val="single" w:sz="2" w:space="0" w:color="000001"/>
+              <w:left w:val="single" w:sz="2" w:space="0" w:color="000001"/>
+              <w:bottom w:val="single" w:sz="2" w:space="0" w:color="000001"/>
+              <w:insideH w:val="single" w:sz="2" w:space="0" w:color="000001"/>
             </w:tcBorders>
             <w:shd w:fill="auto" w:val="clear"/>
             <w:tcMar>
-              <w:left w:w="54" w:type="dxa"/>
+              <w:left w:w="51" w:type="dxa"/>
             </w:tcMar>
           </w:tcPr>
           <w:p>
@@ -1504,18 +1575,18 @@
         </w:tc>
         <w:tc>
           <w:tcPr>
-            <w:tcW w:w="1080" w:type="dxa"/>
+            <w:tcW w:w="1079" w:type="dxa"/>
             <w:tcBorders>
-              <w:top w:val="single" w:sz="2" w:space="0" w:color="000000"/>
-              <w:left w:val="single" w:sz="2" w:space="0" w:color="000000"/>
-              <w:bottom w:val="single" w:sz="2" w:space="0" w:color="000000"/>
-              <w:right w:val="single" w:sz="2" w:space="0" w:color="000000"/>
-              <w:insideH w:val="single" w:sz="2" w:space="0" w:color="000000"/>
-              <w:insideV w:val="single" w:sz="2" w:space="0" w:color="000000"/>
+              <w:top w:val="single" w:sz="2" w:space="0" w:color="000001"/>
+              <w:left w:val="single" w:sz="2" w:space="0" w:color="000001"/>
+              <w:bottom w:val="single" w:sz="2" w:space="0" w:color="000001"/>
+              <w:right w:val="single" w:sz="2" w:space="0" w:color="000001"/>
+              <w:insideH w:val="single" w:sz="2" w:space="0" w:color="000001"/>
+              <w:insideV w:val="single" w:sz="2" w:space="0" w:color="000001"/>
             </w:tcBorders>
             <w:shd w:fill="auto" w:val="clear"/>
             <w:tcMar>
-              <w:left w:w="54" w:type="dxa"/>
+              <w:left w:w="51" w:type="dxa"/>
             </w:tcMar>
           </w:tcPr>
           <w:p>
@@ -1542,13 +1613,14 @@
           <w:tcPr>
             <w:tcW w:w="1085" w:type="dxa"/>
             <w:tcBorders>
-              <w:left w:val="single" w:sz="2" w:space="0" w:color="000000"/>
-              <w:bottom w:val="single" w:sz="2" w:space="0" w:color="000000"/>
-              <w:insideH w:val="single" w:sz="2" w:space="0" w:color="000000"/>
+              <w:top w:val="single" w:sz="2" w:space="0" w:color="000001"/>
+              <w:left w:val="single" w:sz="2" w:space="0" w:color="000001"/>
+              <w:bottom w:val="single" w:sz="2" w:space="0" w:color="000001"/>
+              <w:insideH w:val="single" w:sz="2" w:space="0" w:color="000001"/>
             </w:tcBorders>
             <w:shd w:fill="auto" w:val="clear"/>
             <w:tcMar>
-              <w:left w:w="54" w:type="dxa"/>
+              <w:left w:w="51" w:type="dxa"/>
             </w:tcMar>
           </w:tcPr>
           <w:p>
@@ -1572,13 +1644,14 @@
           <w:tcPr>
             <w:tcW w:w="980" w:type="dxa"/>
             <w:tcBorders>
-              <w:left w:val="single" w:sz="2" w:space="0" w:color="000000"/>
-              <w:bottom w:val="single" w:sz="2" w:space="0" w:color="000000"/>
-              <w:insideH w:val="single" w:sz="2" w:space="0" w:color="000000"/>
+              <w:top w:val="single" w:sz="2" w:space="0" w:color="000001"/>
+              <w:left w:val="single" w:sz="2" w:space="0" w:color="000001"/>
+              <w:bottom w:val="single" w:sz="2" w:space="0" w:color="000001"/>
+              <w:insideH w:val="single" w:sz="2" w:space="0" w:color="000001"/>
             </w:tcBorders>
             <w:shd w:fill="auto" w:val="clear"/>
             <w:tcMar>
-              <w:left w:w="54" w:type="dxa"/>
+              <w:left w:w="51" w:type="dxa"/>
             </w:tcMar>
           </w:tcPr>
           <w:p>
@@ -1595,6 +1668,68 @@
                 <w:szCs w:val="18"/>
               </w:rPr>
               <w:t xml:space="preserve">0.066667 </w:t>
+            </w:r>
+          </w:p>
+        </w:tc>
+        <w:tc>
+          <w:tcPr>
+            <w:tcW w:w="1086" w:type="dxa"/>
+            <w:tcBorders>
+              <w:top w:val="single" w:sz="2" w:space="0" w:color="000001"/>
+              <w:left w:val="single" w:sz="2" w:space="0" w:color="000001"/>
+              <w:bottom w:val="single" w:sz="2" w:space="0" w:color="000001"/>
+              <w:insideH w:val="single" w:sz="2" w:space="0" w:color="000001"/>
+            </w:tcBorders>
+            <w:shd w:fill="auto" w:val="clear"/>
+            <w:tcMar>
+              <w:left w:w="51" w:type="dxa"/>
+            </w:tcMar>
+          </w:tcPr>
+          <w:p>
+            <w:pPr>
+              <w:pStyle w:val="Normal"/>
+              <w:rPr>
+                <w:sz w:val="18"/>
+                <w:szCs w:val="18"/>
+              </w:rPr>
+            </w:pPr>
+            <w:r>
+              <w:rPr>
+                <w:sz w:val="18"/>
+                <w:szCs w:val="18"/>
+              </w:rPr>
+              <w:t xml:space="preserve">-0.428571 </w:t>
+            </w:r>
+          </w:p>
+        </w:tc>
+        <w:tc>
+          <w:tcPr>
+            <w:tcW w:w="357" w:type="dxa"/>
+            <w:tcBorders>
+              <w:top w:val="single" w:sz="2" w:space="0" w:color="000001"/>
+              <w:left w:val="single" w:sz="2" w:space="0" w:color="000001"/>
+              <w:bottom w:val="single" w:sz="2" w:space="0" w:color="000001"/>
+              <w:insideH w:val="single" w:sz="2" w:space="0" w:color="000001"/>
+            </w:tcBorders>
+            <w:shd w:fill="auto" w:val="clear"/>
+            <w:tcMar>
+              <w:left w:w="51" w:type="dxa"/>
+            </w:tcMar>
+          </w:tcPr>
+          <w:p>
+            <w:pPr>
+              <w:pStyle w:val="Normal"/>
+              <w:rPr>
+                <w:sz w:val="18"/>
+                <w:szCs w:val="18"/>
+              </w:rPr>
+            </w:pPr>
+            <w:r>
+              <w:rPr>
+                <w:sz w:val="18"/>
+                <w:szCs w:val="18"/>
+              </w:rPr>
+              <w:t>...</w:t>
             </w:r>
           </w:p>
         </w:tc>
@@ -1602,73 +1737,14 @@
           <w:tcPr>
             <w:tcW w:w="1085" w:type="dxa"/>
             <w:tcBorders>
-              <w:left w:val="single" w:sz="2" w:space="0" w:color="000000"/>
-              <w:bottom w:val="single" w:sz="2" w:space="0" w:color="000000"/>
-              <w:insideH w:val="single" w:sz="2" w:space="0" w:color="000000"/>
+              <w:top w:val="single" w:sz="2" w:space="0" w:color="000001"/>
+              <w:left w:val="single" w:sz="2" w:space="0" w:color="000001"/>
+              <w:bottom w:val="single" w:sz="2" w:space="0" w:color="000001"/>
+              <w:insideH w:val="single" w:sz="2" w:space="0" w:color="000001"/>
             </w:tcBorders>
             <w:shd w:fill="auto" w:val="clear"/>
             <w:tcMar>
-              <w:left w:w="54" w:type="dxa"/>
-            </w:tcMar>
-          </w:tcPr>
-          <w:p>
-            <w:pPr>
-              <w:pStyle w:val="Normal"/>
-              <w:rPr>
-                <w:sz w:val="18"/>
-                <w:szCs w:val="18"/>
-              </w:rPr>
-            </w:pPr>
-            <w:r>
-              <w:rPr>
-                <w:sz w:val="18"/>
-                <w:szCs w:val="18"/>
-              </w:rPr>
-              <w:t xml:space="preserve">-0.428571 </w:t>
-            </w:r>
-          </w:p>
-        </w:tc>
-        <w:tc>
-          <w:tcPr>
-            <w:tcW w:w="358" w:type="dxa"/>
-            <w:tcBorders>
-              <w:left w:val="single" w:sz="2" w:space="0" w:color="000000"/>
-              <w:bottom w:val="single" w:sz="2" w:space="0" w:color="000000"/>
-              <w:insideH w:val="single" w:sz="2" w:space="0" w:color="000000"/>
-            </w:tcBorders>
-            <w:shd w:fill="auto" w:val="clear"/>
-            <w:tcMar>
-              <w:left w:w="54" w:type="dxa"/>
-            </w:tcMar>
-          </w:tcPr>
-          <w:p>
-            <w:pPr>
-              <w:pStyle w:val="Normal"/>
-              <w:rPr>
-                <w:sz w:val="18"/>
-                <w:szCs w:val="18"/>
-              </w:rPr>
-            </w:pPr>
-            <w:r>
-              <w:rPr>
-                <w:sz w:val="18"/>
-                <w:szCs w:val="18"/>
-              </w:rPr>
-              <w:t>...</w:t>
-            </w:r>
-          </w:p>
-        </w:tc>
-        <w:tc>
-          <w:tcPr>
-            <w:tcW w:w="1084" w:type="dxa"/>
-            <w:tcBorders>
-              <w:left w:val="single" w:sz="2" w:space="0" w:color="000000"/>
-              <w:bottom w:val="single" w:sz="2" w:space="0" w:color="000000"/>
-              <w:insideH w:val="single" w:sz="2" w:space="0" w:color="000000"/>
-            </w:tcBorders>
-            <w:shd w:fill="auto" w:val="clear"/>
-            <w:tcMar>
-              <w:left w:w="54" w:type="dxa"/>
+              <w:left w:w="51" w:type="dxa"/>
             </w:tcMar>
           </w:tcPr>
           <w:p>
@@ -1692,13 +1768,14 @@
           <w:tcPr>
             <w:tcW w:w="1073" w:type="dxa"/>
             <w:tcBorders>
-              <w:left w:val="single" w:sz="2" w:space="0" w:color="000000"/>
-              <w:bottom w:val="single" w:sz="2" w:space="0" w:color="000000"/>
-              <w:insideH w:val="single" w:sz="2" w:space="0" w:color="000000"/>
+              <w:top w:val="single" w:sz="2" w:space="0" w:color="000001"/>
+              <w:left w:val="single" w:sz="2" w:space="0" w:color="000001"/>
+              <w:bottom w:val="single" w:sz="2" w:space="0" w:color="000001"/>
+              <w:insideH w:val="single" w:sz="2" w:space="0" w:color="000001"/>
             </w:tcBorders>
             <w:shd w:fill="auto" w:val="clear"/>
             <w:tcMar>
-              <w:left w:w="54" w:type="dxa"/>
+              <w:left w:w="51" w:type="dxa"/>
             </w:tcMar>
           </w:tcPr>
           <w:p>
@@ -1722,13 +1799,14 @@
           <w:tcPr>
             <w:tcW w:w="1270" w:type="dxa"/>
             <w:tcBorders>
-              <w:left w:val="single" w:sz="2" w:space="0" w:color="000000"/>
-              <w:bottom w:val="single" w:sz="2" w:space="0" w:color="000000"/>
-              <w:insideH w:val="single" w:sz="2" w:space="0" w:color="000000"/>
+              <w:top w:val="single" w:sz="2" w:space="0" w:color="000001"/>
+              <w:left w:val="single" w:sz="2" w:space="0" w:color="000001"/>
+              <w:bottom w:val="single" w:sz="2" w:space="0" w:color="000001"/>
+              <w:insideH w:val="single" w:sz="2" w:space="0" w:color="000001"/>
             </w:tcBorders>
             <w:shd w:fill="auto" w:val="clear"/>
             <w:tcMar>
-              <w:left w:w="54" w:type="dxa"/>
+              <w:left w:w="51" w:type="dxa"/>
             </w:tcMar>
           </w:tcPr>
           <w:p>
@@ -1750,15 +1828,16 @@
         </w:tc>
         <w:tc>
           <w:tcPr>
-            <w:tcW w:w="625" w:type="dxa"/>
+            <w:tcW w:w="624" w:type="dxa"/>
             <w:tcBorders>
-              <w:left w:val="single" w:sz="2" w:space="0" w:color="000000"/>
-              <w:bottom w:val="single" w:sz="2" w:space="0" w:color="000000"/>
-              <w:insideH w:val="single" w:sz="2" w:space="0" w:color="000000"/>
+              <w:top w:val="single" w:sz="2" w:space="0" w:color="000001"/>
+              <w:left w:val="single" w:sz="2" w:space="0" w:color="000001"/>
+              <w:bottom w:val="single" w:sz="2" w:space="0" w:color="000001"/>
+              <w:insideH w:val="single" w:sz="2" w:space="0" w:color="000001"/>
             </w:tcBorders>
             <w:shd w:fill="auto" w:val="clear"/>
             <w:tcMar>
-              <w:left w:w="54" w:type="dxa"/>
+              <w:left w:w="51" w:type="dxa"/>
             </w:tcMar>
           </w:tcPr>
           <w:p>
@@ -1780,17 +1859,18 @@
         </w:tc>
         <w:tc>
           <w:tcPr>
-            <w:tcW w:w="1080" w:type="dxa"/>
+            <w:tcW w:w="1079" w:type="dxa"/>
             <w:tcBorders>
-              <w:left w:val="single" w:sz="2" w:space="0" w:color="000000"/>
-              <w:bottom w:val="single" w:sz="2" w:space="0" w:color="000000"/>
-              <w:right w:val="single" w:sz="2" w:space="0" w:color="000000"/>
-              <w:insideH w:val="single" w:sz="2" w:space="0" w:color="000000"/>
-              <w:insideV w:val="single" w:sz="2" w:space="0" w:color="000000"/>
+              <w:top w:val="single" w:sz="2" w:space="0" w:color="000001"/>
+              <w:left w:val="single" w:sz="2" w:space="0" w:color="000001"/>
+              <w:bottom w:val="single" w:sz="2" w:space="0" w:color="000001"/>
+              <w:right w:val="single" w:sz="2" w:space="0" w:color="000001"/>
+              <w:insideH w:val="single" w:sz="2" w:space="0" w:color="000001"/>
+              <w:insideV w:val="single" w:sz="2" w:space="0" w:color="000001"/>
             </w:tcBorders>
             <w:shd w:fill="auto" w:val="clear"/>
             <w:tcMar>
-              <w:left w:w="54" w:type="dxa"/>
+              <w:left w:w="51" w:type="dxa"/>
             </w:tcMar>
           </w:tcPr>
           <w:p>
@@ -1817,13 +1897,14 @@
           <w:tcPr>
             <w:tcW w:w="1085" w:type="dxa"/>
             <w:tcBorders>
-              <w:left w:val="single" w:sz="2" w:space="0" w:color="000000"/>
-              <w:bottom w:val="single" w:sz="2" w:space="0" w:color="000000"/>
-              <w:insideH w:val="single" w:sz="2" w:space="0" w:color="000000"/>
+              <w:top w:val="single" w:sz="2" w:space="0" w:color="000001"/>
+              <w:left w:val="single" w:sz="2" w:space="0" w:color="000001"/>
+              <w:bottom w:val="single" w:sz="2" w:space="0" w:color="000001"/>
+              <w:insideH w:val="single" w:sz="2" w:space="0" w:color="000001"/>
             </w:tcBorders>
             <w:shd w:fill="auto" w:val="clear"/>
             <w:tcMar>
-              <w:left w:w="54" w:type="dxa"/>
+              <w:left w:w="51" w:type="dxa"/>
             </w:tcMar>
           </w:tcPr>
           <w:p>
@@ -1847,13 +1928,14 @@
           <w:tcPr>
             <w:tcW w:w="980" w:type="dxa"/>
             <w:tcBorders>
-              <w:left w:val="single" w:sz="2" w:space="0" w:color="000000"/>
-              <w:bottom w:val="single" w:sz="2" w:space="0" w:color="000000"/>
-              <w:insideH w:val="single" w:sz="2" w:space="0" w:color="000000"/>
+              <w:top w:val="single" w:sz="2" w:space="0" w:color="000001"/>
+              <w:left w:val="single" w:sz="2" w:space="0" w:color="000001"/>
+              <w:bottom w:val="single" w:sz="2" w:space="0" w:color="000001"/>
+              <w:insideH w:val="single" w:sz="2" w:space="0" w:color="000001"/>
             </w:tcBorders>
             <w:shd w:fill="auto" w:val="clear"/>
             <w:tcMar>
-              <w:left w:w="54" w:type="dxa"/>
+              <w:left w:w="51" w:type="dxa"/>
             </w:tcMar>
           </w:tcPr>
           <w:p>
@@ -1870,6 +1952,68 @@
                 <w:szCs w:val="18"/>
               </w:rPr>
               <w:t xml:space="preserve">0.000000 </w:t>
+            </w:r>
+          </w:p>
+        </w:tc>
+        <w:tc>
+          <w:tcPr>
+            <w:tcW w:w="1086" w:type="dxa"/>
+            <w:tcBorders>
+              <w:top w:val="single" w:sz="2" w:space="0" w:color="000001"/>
+              <w:left w:val="single" w:sz="2" w:space="0" w:color="000001"/>
+              <w:bottom w:val="single" w:sz="2" w:space="0" w:color="000001"/>
+              <w:insideH w:val="single" w:sz="2" w:space="0" w:color="000001"/>
+            </w:tcBorders>
+            <w:shd w:fill="auto" w:val="clear"/>
+            <w:tcMar>
+              <w:left w:w="51" w:type="dxa"/>
+            </w:tcMar>
+          </w:tcPr>
+          <w:p>
+            <w:pPr>
+              <w:pStyle w:val="Normal"/>
+              <w:rPr>
+                <w:sz w:val="18"/>
+                <w:szCs w:val="18"/>
+              </w:rPr>
+            </w:pPr>
+            <w:r>
+              <w:rPr>
+                <w:sz w:val="18"/>
+                <w:szCs w:val="18"/>
+              </w:rPr>
+              <w:t xml:space="preserve">-0.217391 </w:t>
+            </w:r>
+          </w:p>
+        </w:tc>
+        <w:tc>
+          <w:tcPr>
+            <w:tcW w:w="357" w:type="dxa"/>
+            <w:tcBorders>
+              <w:top w:val="single" w:sz="2" w:space="0" w:color="000001"/>
+              <w:left w:val="single" w:sz="2" w:space="0" w:color="000001"/>
+              <w:bottom w:val="single" w:sz="2" w:space="0" w:color="000001"/>
+              <w:insideH w:val="single" w:sz="2" w:space="0" w:color="000001"/>
+            </w:tcBorders>
+            <w:shd w:fill="auto" w:val="clear"/>
+            <w:tcMar>
+              <w:left w:w="51" w:type="dxa"/>
+            </w:tcMar>
+          </w:tcPr>
+          <w:p>
+            <w:pPr>
+              <w:pStyle w:val="Normal"/>
+              <w:rPr>
+                <w:sz w:val="18"/>
+                <w:szCs w:val="18"/>
+              </w:rPr>
+            </w:pPr>
+            <w:r>
+              <w:rPr>
+                <w:sz w:val="18"/>
+                <w:szCs w:val="18"/>
+              </w:rPr>
+              <w:t>...</w:t>
             </w:r>
           </w:p>
         </w:tc>
@@ -1877,73 +2021,14 @@
           <w:tcPr>
             <w:tcW w:w="1085" w:type="dxa"/>
             <w:tcBorders>
-              <w:left w:val="single" w:sz="2" w:space="0" w:color="000000"/>
-              <w:bottom w:val="single" w:sz="2" w:space="0" w:color="000000"/>
-              <w:insideH w:val="single" w:sz="2" w:space="0" w:color="000000"/>
+              <w:top w:val="single" w:sz="2" w:space="0" w:color="000001"/>
+              <w:left w:val="single" w:sz="2" w:space="0" w:color="000001"/>
+              <w:bottom w:val="single" w:sz="2" w:space="0" w:color="000001"/>
+              <w:insideH w:val="single" w:sz="2" w:space="0" w:color="000001"/>
             </w:tcBorders>
             <w:shd w:fill="auto" w:val="clear"/>
             <w:tcMar>
-              <w:left w:w="54" w:type="dxa"/>
-            </w:tcMar>
-          </w:tcPr>
-          <w:p>
-            <w:pPr>
-              <w:pStyle w:val="Normal"/>
-              <w:rPr>
-                <w:sz w:val="18"/>
-                <w:szCs w:val="18"/>
-              </w:rPr>
-            </w:pPr>
-            <w:r>
-              <w:rPr>
-                <w:sz w:val="18"/>
-                <w:szCs w:val="18"/>
-              </w:rPr>
-              <w:t xml:space="preserve">-0.217391 </w:t>
-            </w:r>
-          </w:p>
-        </w:tc>
-        <w:tc>
-          <w:tcPr>
-            <w:tcW w:w="358" w:type="dxa"/>
-            <w:tcBorders>
-              <w:left w:val="single" w:sz="2" w:space="0" w:color="000000"/>
-              <w:bottom w:val="single" w:sz="2" w:space="0" w:color="000000"/>
-              <w:insideH w:val="single" w:sz="2" w:space="0" w:color="000000"/>
-            </w:tcBorders>
-            <w:shd w:fill="auto" w:val="clear"/>
-            <w:tcMar>
-              <w:left w:w="54" w:type="dxa"/>
-            </w:tcMar>
-          </w:tcPr>
-          <w:p>
-            <w:pPr>
-              <w:pStyle w:val="Normal"/>
-              <w:rPr>
-                <w:sz w:val="18"/>
-                <w:szCs w:val="18"/>
-              </w:rPr>
-            </w:pPr>
-            <w:r>
-              <w:rPr>
-                <w:sz w:val="18"/>
-                <w:szCs w:val="18"/>
-              </w:rPr>
-              <w:t>...</w:t>
-            </w:r>
-          </w:p>
-        </w:tc>
-        <w:tc>
-          <w:tcPr>
-            <w:tcW w:w="1084" w:type="dxa"/>
-            <w:tcBorders>
-              <w:left w:val="single" w:sz="2" w:space="0" w:color="000000"/>
-              <w:bottom w:val="single" w:sz="2" w:space="0" w:color="000000"/>
-              <w:insideH w:val="single" w:sz="2" w:space="0" w:color="000000"/>
-            </w:tcBorders>
-            <w:shd w:fill="auto" w:val="clear"/>
-            <w:tcMar>
-              <w:left w:w="54" w:type="dxa"/>
+              <w:left w:w="51" w:type="dxa"/>
             </w:tcMar>
           </w:tcPr>
           <w:p>
@@ -1967,13 +2052,14 @@
           <w:tcPr>
             <w:tcW w:w="1073" w:type="dxa"/>
             <w:tcBorders>
-              <w:left w:val="single" w:sz="2" w:space="0" w:color="000000"/>
-              <w:bottom w:val="single" w:sz="2" w:space="0" w:color="000000"/>
-              <w:insideH w:val="single" w:sz="2" w:space="0" w:color="000000"/>
+              <w:top w:val="single" w:sz="2" w:space="0" w:color="000001"/>
+              <w:left w:val="single" w:sz="2" w:space="0" w:color="000001"/>
+              <w:bottom w:val="single" w:sz="2" w:space="0" w:color="000001"/>
+              <w:insideH w:val="single" w:sz="2" w:space="0" w:color="000001"/>
             </w:tcBorders>
             <w:shd w:fill="auto" w:val="clear"/>
             <w:tcMar>
-              <w:left w:w="54" w:type="dxa"/>
+              <w:left w:w="51" w:type="dxa"/>
             </w:tcMar>
           </w:tcPr>
           <w:p>
@@ -1997,13 +2083,14 @@
           <w:tcPr>
             <w:tcW w:w="1270" w:type="dxa"/>
             <w:tcBorders>
-              <w:left w:val="single" w:sz="2" w:space="0" w:color="000000"/>
-              <w:bottom w:val="single" w:sz="2" w:space="0" w:color="000000"/>
-              <w:insideH w:val="single" w:sz="2" w:space="0" w:color="000000"/>
+              <w:top w:val="single" w:sz="2" w:space="0" w:color="000001"/>
+              <w:left w:val="single" w:sz="2" w:space="0" w:color="000001"/>
+              <w:bottom w:val="single" w:sz="2" w:space="0" w:color="000001"/>
+              <w:insideH w:val="single" w:sz="2" w:space="0" w:color="000001"/>
             </w:tcBorders>
             <w:shd w:fill="auto" w:val="clear"/>
             <w:tcMar>
-              <w:left w:w="54" w:type="dxa"/>
+              <w:left w:w="51" w:type="dxa"/>
             </w:tcMar>
           </w:tcPr>
           <w:p>
@@ -2025,15 +2112,16 @@
         </w:tc>
         <w:tc>
           <w:tcPr>
-            <w:tcW w:w="625" w:type="dxa"/>
+            <w:tcW w:w="624" w:type="dxa"/>
             <w:tcBorders>
-              <w:left w:val="single" w:sz="2" w:space="0" w:color="000000"/>
-              <w:bottom w:val="single" w:sz="2" w:space="0" w:color="000000"/>
-              <w:insideH w:val="single" w:sz="2" w:space="0" w:color="000000"/>
+              <w:top w:val="single" w:sz="2" w:space="0" w:color="000001"/>
+              <w:left w:val="single" w:sz="2" w:space="0" w:color="000001"/>
+              <w:bottom w:val="single" w:sz="2" w:space="0" w:color="000001"/>
+              <w:insideH w:val="single" w:sz="2" w:space="0" w:color="000001"/>
             </w:tcBorders>
             <w:shd w:fill="auto" w:val="clear"/>
             <w:tcMar>
-              <w:left w:w="54" w:type="dxa"/>
+              <w:left w:w="51" w:type="dxa"/>
             </w:tcMar>
           </w:tcPr>
           <w:p>
@@ -2055,17 +2143,18 @@
         </w:tc>
         <w:tc>
           <w:tcPr>
-            <w:tcW w:w="1080" w:type="dxa"/>
+            <w:tcW w:w="1079" w:type="dxa"/>
             <w:tcBorders>
-              <w:left w:val="single" w:sz="2" w:space="0" w:color="000000"/>
-              <w:bottom w:val="single" w:sz="2" w:space="0" w:color="000000"/>
-              <w:right w:val="single" w:sz="2" w:space="0" w:color="000000"/>
-              <w:insideH w:val="single" w:sz="2" w:space="0" w:color="000000"/>
-              <w:insideV w:val="single" w:sz="2" w:space="0" w:color="000000"/>
+              <w:top w:val="single" w:sz="2" w:space="0" w:color="000001"/>
+              <w:left w:val="single" w:sz="2" w:space="0" w:color="000001"/>
+              <w:bottom w:val="single" w:sz="2" w:space="0" w:color="000001"/>
+              <w:right w:val="single" w:sz="2" w:space="0" w:color="000001"/>
+              <w:insideH w:val="single" w:sz="2" w:space="0" w:color="000001"/>
+              <w:insideV w:val="single" w:sz="2" w:space="0" w:color="000001"/>
             </w:tcBorders>
             <w:shd w:fill="auto" w:val="clear"/>
             <w:tcMar>
-              <w:left w:w="54" w:type="dxa"/>
+              <w:left w:w="51" w:type="dxa"/>
             </w:tcMar>
           </w:tcPr>
           <w:p>
@@ -2092,13 +2181,14 @@
           <w:tcPr>
             <w:tcW w:w="1085" w:type="dxa"/>
             <w:tcBorders>
-              <w:left w:val="single" w:sz="2" w:space="0" w:color="000000"/>
-              <w:bottom w:val="single" w:sz="2" w:space="0" w:color="000000"/>
-              <w:insideH w:val="single" w:sz="2" w:space="0" w:color="000000"/>
+              <w:top w:val="single" w:sz="2" w:space="0" w:color="000001"/>
+              <w:left w:val="single" w:sz="2" w:space="0" w:color="000001"/>
+              <w:bottom w:val="single" w:sz="2" w:space="0" w:color="000001"/>
+              <w:insideH w:val="single" w:sz="2" w:space="0" w:color="000001"/>
             </w:tcBorders>
             <w:shd w:fill="auto" w:val="clear"/>
             <w:tcMar>
-              <w:left w:w="54" w:type="dxa"/>
+              <w:left w:w="51" w:type="dxa"/>
             </w:tcMar>
           </w:tcPr>
           <w:p>
@@ -2122,13 +2212,14 @@
           <w:tcPr>
             <w:tcW w:w="980" w:type="dxa"/>
             <w:tcBorders>
-              <w:left w:val="single" w:sz="2" w:space="0" w:color="000000"/>
-              <w:bottom w:val="single" w:sz="2" w:space="0" w:color="000000"/>
-              <w:insideH w:val="single" w:sz="2" w:space="0" w:color="000000"/>
+              <w:top w:val="single" w:sz="2" w:space="0" w:color="000001"/>
+              <w:left w:val="single" w:sz="2" w:space="0" w:color="000001"/>
+              <w:bottom w:val="single" w:sz="2" w:space="0" w:color="000001"/>
+              <w:insideH w:val="single" w:sz="2" w:space="0" w:color="000001"/>
             </w:tcBorders>
             <w:shd w:fill="auto" w:val="clear"/>
             <w:tcMar>
-              <w:left w:w="54" w:type="dxa"/>
+              <w:left w:w="51" w:type="dxa"/>
             </w:tcMar>
           </w:tcPr>
           <w:p>
@@ -2145,6 +2236,68 @@
                 <w:szCs w:val="18"/>
               </w:rPr>
               <w:t xml:space="preserve">0.000000 </w:t>
+            </w:r>
+          </w:p>
+        </w:tc>
+        <w:tc>
+          <w:tcPr>
+            <w:tcW w:w="1086" w:type="dxa"/>
+            <w:tcBorders>
+              <w:top w:val="single" w:sz="2" w:space="0" w:color="000001"/>
+              <w:left w:val="single" w:sz="2" w:space="0" w:color="000001"/>
+              <w:bottom w:val="single" w:sz="2" w:space="0" w:color="000001"/>
+              <w:insideH w:val="single" w:sz="2" w:space="0" w:color="000001"/>
+            </w:tcBorders>
+            <w:shd w:fill="auto" w:val="clear"/>
+            <w:tcMar>
+              <w:left w:w="51" w:type="dxa"/>
+            </w:tcMar>
+          </w:tcPr>
+          <w:p>
+            <w:pPr>
+              <w:pStyle w:val="Normal"/>
+              <w:rPr>
+                <w:sz w:val="18"/>
+                <w:szCs w:val="18"/>
+              </w:rPr>
+            </w:pPr>
+            <w:r>
+              <w:rPr>
+                <w:sz w:val="18"/>
+                <w:szCs w:val="18"/>
+              </w:rPr>
+              <w:t xml:space="preserve">-0.578947 </w:t>
+            </w:r>
+          </w:p>
+        </w:tc>
+        <w:tc>
+          <w:tcPr>
+            <w:tcW w:w="357" w:type="dxa"/>
+            <w:tcBorders>
+              <w:top w:val="single" w:sz="2" w:space="0" w:color="000001"/>
+              <w:left w:val="single" w:sz="2" w:space="0" w:color="000001"/>
+              <w:bottom w:val="single" w:sz="2" w:space="0" w:color="000001"/>
+              <w:insideH w:val="single" w:sz="2" w:space="0" w:color="000001"/>
+            </w:tcBorders>
+            <w:shd w:fill="auto" w:val="clear"/>
+            <w:tcMar>
+              <w:left w:w="51" w:type="dxa"/>
+            </w:tcMar>
+          </w:tcPr>
+          <w:p>
+            <w:pPr>
+              <w:pStyle w:val="Normal"/>
+              <w:rPr>
+                <w:sz w:val="18"/>
+                <w:szCs w:val="18"/>
+              </w:rPr>
+            </w:pPr>
+            <w:r>
+              <w:rPr>
+                <w:sz w:val="18"/>
+                <w:szCs w:val="18"/>
+              </w:rPr>
+              <w:t>...</w:t>
             </w:r>
           </w:p>
         </w:tc>
@@ -2152,73 +2305,14 @@
           <w:tcPr>
             <w:tcW w:w="1085" w:type="dxa"/>
             <w:tcBorders>
-              <w:left w:val="single" w:sz="2" w:space="0" w:color="000000"/>
-              <w:bottom w:val="single" w:sz="2" w:space="0" w:color="000000"/>
-              <w:insideH w:val="single" w:sz="2" w:space="0" w:color="000000"/>
+              <w:top w:val="single" w:sz="2" w:space="0" w:color="000001"/>
+              <w:left w:val="single" w:sz="2" w:space="0" w:color="000001"/>
+              <w:bottom w:val="single" w:sz="2" w:space="0" w:color="000001"/>
+              <w:insideH w:val="single" w:sz="2" w:space="0" w:color="000001"/>
             </w:tcBorders>
             <w:shd w:fill="auto" w:val="clear"/>
             <w:tcMar>
-              <w:left w:w="54" w:type="dxa"/>
-            </w:tcMar>
-          </w:tcPr>
-          <w:p>
-            <w:pPr>
-              <w:pStyle w:val="Normal"/>
-              <w:rPr>
-                <w:sz w:val="18"/>
-                <w:szCs w:val="18"/>
-              </w:rPr>
-            </w:pPr>
-            <w:r>
-              <w:rPr>
-                <w:sz w:val="18"/>
-                <w:szCs w:val="18"/>
-              </w:rPr>
-              <w:t xml:space="preserve">-0.578947 </w:t>
-            </w:r>
-          </w:p>
-        </w:tc>
-        <w:tc>
-          <w:tcPr>
-            <w:tcW w:w="358" w:type="dxa"/>
-            <w:tcBorders>
-              <w:left w:val="single" w:sz="2" w:space="0" w:color="000000"/>
-              <w:bottom w:val="single" w:sz="2" w:space="0" w:color="000000"/>
-              <w:insideH w:val="single" w:sz="2" w:space="0" w:color="000000"/>
-            </w:tcBorders>
-            <w:shd w:fill="auto" w:val="clear"/>
-            <w:tcMar>
-              <w:left w:w="54" w:type="dxa"/>
-            </w:tcMar>
-          </w:tcPr>
-          <w:p>
-            <w:pPr>
-              <w:pStyle w:val="Normal"/>
-              <w:rPr>
-                <w:sz w:val="18"/>
-                <w:szCs w:val="18"/>
-              </w:rPr>
-            </w:pPr>
-            <w:r>
-              <w:rPr>
-                <w:sz w:val="18"/>
-                <w:szCs w:val="18"/>
-              </w:rPr>
-              <w:t>...</w:t>
-            </w:r>
-          </w:p>
-        </w:tc>
-        <w:tc>
-          <w:tcPr>
-            <w:tcW w:w="1084" w:type="dxa"/>
-            <w:tcBorders>
-              <w:left w:val="single" w:sz="2" w:space="0" w:color="000000"/>
-              <w:bottom w:val="single" w:sz="2" w:space="0" w:color="000000"/>
-              <w:insideH w:val="single" w:sz="2" w:space="0" w:color="000000"/>
-            </w:tcBorders>
-            <w:shd w:fill="auto" w:val="clear"/>
-            <w:tcMar>
-              <w:left w:w="54" w:type="dxa"/>
+              <w:left w:w="51" w:type="dxa"/>
             </w:tcMar>
           </w:tcPr>
           <w:p>
@@ -2242,13 +2336,14 @@
           <w:tcPr>
             <w:tcW w:w="1073" w:type="dxa"/>
             <w:tcBorders>
-              <w:left w:val="single" w:sz="2" w:space="0" w:color="000000"/>
-              <w:bottom w:val="single" w:sz="2" w:space="0" w:color="000000"/>
-              <w:insideH w:val="single" w:sz="2" w:space="0" w:color="000000"/>
+              <w:top w:val="single" w:sz="2" w:space="0" w:color="000001"/>
+              <w:left w:val="single" w:sz="2" w:space="0" w:color="000001"/>
+              <w:bottom w:val="single" w:sz="2" w:space="0" w:color="000001"/>
+              <w:insideH w:val="single" w:sz="2" w:space="0" w:color="000001"/>
             </w:tcBorders>
             <w:shd w:fill="auto" w:val="clear"/>
             <w:tcMar>
-              <w:left w:w="54" w:type="dxa"/>
+              <w:left w:w="51" w:type="dxa"/>
             </w:tcMar>
           </w:tcPr>
           <w:p>
@@ -2272,13 +2367,14 @@
           <w:tcPr>
             <w:tcW w:w="1270" w:type="dxa"/>
             <w:tcBorders>
-              <w:left w:val="single" w:sz="2" w:space="0" w:color="000000"/>
-              <w:bottom w:val="single" w:sz="2" w:space="0" w:color="000000"/>
-              <w:insideH w:val="single" w:sz="2" w:space="0" w:color="000000"/>
+              <w:top w:val="single" w:sz="2" w:space="0" w:color="000001"/>
+              <w:left w:val="single" w:sz="2" w:space="0" w:color="000001"/>
+              <w:bottom w:val="single" w:sz="2" w:space="0" w:color="000001"/>
+              <w:insideH w:val="single" w:sz="2" w:space="0" w:color="000001"/>
             </w:tcBorders>
             <w:shd w:fill="auto" w:val="clear"/>
             <w:tcMar>
-              <w:left w:w="54" w:type="dxa"/>
+              <w:left w:w="51" w:type="dxa"/>
             </w:tcMar>
           </w:tcPr>
           <w:p>
@@ -2300,15 +2396,16 @@
         </w:tc>
         <w:tc>
           <w:tcPr>
-            <w:tcW w:w="625" w:type="dxa"/>
+            <w:tcW w:w="624" w:type="dxa"/>
             <w:tcBorders>
-              <w:left w:val="single" w:sz="2" w:space="0" w:color="000000"/>
-              <w:bottom w:val="single" w:sz="2" w:space="0" w:color="000000"/>
-              <w:insideH w:val="single" w:sz="2" w:space="0" w:color="000000"/>
+              <w:top w:val="single" w:sz="2" w:space="0" w:color="000001"/>
+              <w:left w:val="single" w:sz="2" w:space="0" w:color="000001"/>
+              <w:bottom w:val="single" w:sz="2" w:space="0" w:color="000001"/>
+              <w:insideH w:val="single" w:sz="2" w:space="0" w:color="000001"/>
             </w:tcBorders>
             <w:shd w:fill="auto" w:val="clear"/>
             <w:tcMar>
-              <w:left w:w="54" w:type="dxa"/>
+              <w:left w:w="51" w:type="dxa"/>
             </w:tcMar>
           </w:tcPr>
           <w:p>
@@ -2330,17 +2427,18 @@
         </w:tc>
         <w:tc>
           <w:tcPr>
-            <w:tcW w:w="1080" w:type="dxa"/>
+            <w:tcW w:w="1079" w:type="dxa"/>
             <w:tcBorders>
-              <w:left w:val="single" w:sz="2" w:space="0" w:color="000000"/>
-              <w:bottom w:val="single" w:sz="2" w:space="0" w:color="000000"/>
-              <w:right w:val="single" w:sz="2" w:space="0" w:color="000000"/>
-              <w:insideH w:val="single" w:sz="2" w:space="0" w:color="000000"/>
-              <w:insideV w:val="single" w:sz="2" w:space="0" w:color="000000"/>
+              <w:top w:val="single" w:sz="2" w:space="0" w:color="000001"/>
+              <w:left w:val="single" w:sz="2" w:space="0" w:color="000001"/>
+              <w:bottom w:val="single" w:sz="2" w:space="0" w:color="000001"/>
+              <w:right w:val="single" w:sz="2" w:space="0" w:color="000001"/>
+              <w:insideH w:val="single" w:sz="2" w:space="0" w:color="000001"/>
+              <w:insideV w:val="single" w:sz="2" w:space="0" w:color="000001"/>
             </w:tcBorders>
             <w:shd w:fill="auto" w:val="clear"/>
             <w:tcMar>
-              <w:left w:w="54" w:type="dxa"/>
+              <w:left w:w="51" w:type="dxa"/>
             </w:tcMar>
           </w:tcPr>
           <w:p>
@@ -2367,13 +2465,14 @@
           <w:tcPr>
             <w:tcW w:w="1085" w:type="dxa"/>
             <w:tcBorders>
-              <w:left w:val="single" w:sz="2" w:space="0" w:color="000000"/>
-              <w:bottom w:val="single" w:sz="2" w:space="0" w:color="000000"/>
-              <w:insideH w:val="single" w:sz="2" w:space="0" w:color="000000"/>
+              <w:top w:val="single" w:sz="2" w:space="0" w:color="000001"/>
+              <w:left w:val="single" w:sz="2" w:space="0" w:color="000001"/>
+              <w:bottom w:val="single" w:sz="2" w:space="0" w:color="000001"/>
+              <w:insideH w:val="single" w:sz="2" w:space="0" w:color="000001"/>
             </w:tcBorders>
             <w:shd w:fill="auto" w:val="clear"/>
             <w:tcMar>
-              <w:left w:w="54" w:type="dxa"/>
+              <w:left w:w="51" w:type="dxa"/>
             </w:tcMar>
           </w:tcPr>
           <w:p>
@@ -2397,13 +2496,14 @@
           <w:tcPr>
             <w:tcW w:w="980" w:type="dxa"/>
             <w:tcBorders>
-              <w:left w:val="single" w:sz="2" w:space="0" w:color="000000"/>
-              <w:bottom w:val="single" w:sz="2" w:space="0" w:color="000000"/>
-              <w:insideH w:val="single" w:sz="2" w:space="0" w:color="000000"/>
+              <w:top w:val="single" w:sz="2" w:space="0" w:color="000001"/>
+              <w:left w:val="single" w:sz="2" w:space="0" w:color="000001"/>
+              <w:bottom w:val="single" w:sz="2" w:space="0" w:color="000001"/>
+              <w:insideH w:val="single" w:sz="2" w:space="0" w:color="000001"/>
             </w:tcBorders>
             <w:shd w:fill="auto" w:val="clear"/>
             <w:tcMar>
-              <w:left w:w="54" w:type="dxa"/>
+              <w:left w:w="51" w:type="dxa"/>
             </w:tcMar>
           </w:tcPr>
           <w:p>
@@ -2420,6 +2520,68 @@
                 <w:szCs w:val="18"/>
               </w:rPr>
               <w:t xml:space="preserve">0.000000 </w:t>
+            </w:r>
+          </w:p>
+        </w:tc>
+        <w:tc>
+          <w:tcPr>
+            <w:tcW w:w="1086" w:type="dxa"/>
+            <w:tcBorders>
+              <w:top w:val="single" w:sz="2" w:space="0" w:color="000001"/>
+              <w:left w:val="single" w:sz="2" w:space="0" w:color="000001"/>
+              <w:bottom w:val="single" w:sz="2" w:space="0" w:color="000001"/>
+              <w:insideH w:val="single" w:sz="2" w:space="0" w:color="000001"/>
+            </w:tcBorders>
+            <w:shd w:fill="auto" w:val="clear"/>
+            <w:tcMar>
+              <w:left w:w="51" w:type="dxa"/>
+            </w:tcMar>
+          </w:tcPr>
+          <w:p>
+            <w:pPr>
+              <w:pStyle w:val="Normal"/>
+              <w:rPr>
+                <w:sz w:val="18"/>
+                <w:szCs w:val="18"/>
+              </w:rPr>
+            </w:pPr>
+            <w:r>
+              <w:rPr>
+                <w:sz w:val="18"/>
+                <w:szCs w:val="18"/>
+              </w:rPr>
+              <w:t xml:space="preserve">-0.428571 </w:t>
+            </w:r>
+          </w:p>
+        </w:tc>
+        <w:tc>
+          <w:tcPr>
+            <w:tcW w:w="357" w:type="dxa"/>
+            <w:tcBorders>
+              <w:top w:val="single" w:sz="2" w:space="0" w:color="000001"/>
+              <w:left w:val="single" w:sz="2" w:space="0" w:color="000001"/>
+              <w:bottom w:val="single" w:sz="2" w:space="0" w:color="000001"/>
+              <w:insideH w:val="single" w:sz="2" w:space="0" w:color="000001"/>
+            </w:tcBorders>
+            <w:shd w:fill="auto" w:val="clear"/>
+            <w:tcMar>
+              <w:left w:w="51" w:type="dxa"/>
+            </w:tcMar>
+          </w:tcPr>
+          <w:p>
+            <w:pPr>
+              <w:pStyle w:val="Normal"/>
+              <w:rPr>
+                <w:sz w:val="18"/>
+                <w:szCs w:val="18"/>
+              </w:rPr>
+            </w:pPr>
+            <w:r>
+              <w:rPr>
+                <w:sz w:val="18"/>
+                <w:szCs w:val="18"/>
+              </w:rPr>
+              <w:t>...</w:t>
             </w:r>
           </w:p>
         </w:tc>
@@ -2427,73 +2589,14 @@
           <w:tcPr>
             <w:tcW w:w="1085" w:type="dxa"/>
             <w:tcBorders>
-              <w:left w:val="single" w:sz="2" w:space="0" w:color="000000"/>
-              <w:bottom w:val="single" w:sz="2" w:space="0" w:color="000000"/>
-              <w:insideH w:val="single" w:sz="2" w:space="0" w:color="000000"/>
+              <w:top w:val="single" w:sz="2" w:space="0" w:color="000001"/>
+              <w:left w:val="single" w:sz="2" w:space="0" w:color="000001"/>
+              <w:bottom w:val="single" w:sz="2" w:space="0" w:color="000001"/>
+              <w:insideH w:val="single" w:sz="2" w:space="0" w:color="000001"/>
             </w:tcBorders>
             <w:shd w:fill="auto" w:val="clear"/>
             <w:tcMar>
-              <w:left w:w="54" w:type="dxa"/>
-            </w:tcMar>
-          </w:tcPr>
-          <w:p>
-            <w:pPr>
-              <w:pStyle w:val="Normal"/>
-              <w:rPr>
-                <w:sz w:val="18"/>
-                <w:szCs w:val="18"/>
-              </w:rPr>
-            </w:pPr>
-            <w:r>
-              <w:rPr>
-                <w:sz w:val="18"/>
-                <w:szCs w:val="18"/>
-              </w:rPr>
-              <w:t xml:space="preserve">-0.428571 </w:t>
-            </w:r>
-          </w:p>
-        </w:tc>
-        <w:tc>
-          <w:tcPr>
-            <w:tcW w:w="358" w:type="dxa"/>
-            <w:tcBorders>
-              <w:left w:val="single" w:sz="2" w:space="0" w:color="000000"/>
-              <w:bottom w:val="single" w:sz="2" w:space="0" w:color="000000"/>
-              <w:insideH w:val="single" w:sz="2" w:space="0" w:color="000000"/>
-            </w:tcBorders>
-            <w:shd w:fill="auto" w:val="clear"/>
-            <w:tcMar>
-              <w:left w:w="54" w:type="dxa"/>
-            </w:tcMar>
-          </w:tcPr>
-          <w:p>
-            <w:pPr>
-              <w:pStyle w:val="Normal"/>
-              <w:rPr>
-                <w:sz w:val="18"/>
-                <w:szCs w:val="18"/>
-              </w:rPr>
-            </w:pPr>
-            <w:r>
-              <w:rPr>
-                <w:sz w:val="18"/>
-                <w:szCs w:val="18"/>
-              </w:rPr>
-              <w:t>...</w:t>
-            </w:r>
-          </w:p>
-        </w:tc>
-        <w:tc>
-          <w:tcPr>
-            <w:tcW w:w="1084" w:type="dxa"/>
-            <w:tcBorders>
-              <w:left w:val="single" w:sz="2" w:space="0" w:color="000000"/>
-              <w:bottom w:val="single" w:sz="2" w:space="0" w:color="000000"/>
-              <w:insideH w:val="single" w:sz="2" w:space="0" w:color="000000"/>
-            </w:tcBorders>
-            <w:shd w:fill="auto" w:val="clear"/>
-            <w:tcMar>
-              <w:left w:w="54" w:type="dxa"/>
+              <w:left w:w="51" w:type="dxa"/>
             </w:tcMar>
           </w:tcPr>
           <w:p>
@@ -2517,13 +2620,14 @@
           <w:tcPr>
             <w:tcW w:w="1073" w:type="dxa"/>
             <w:tcBorders>
-              <w:left w:val="single" w:sz="2" w:space="0" w:color="000000"/>
-              <w:bottom w:val="single" w:sz="2" w:space="0" w:color="000000"/>
-              <w:insideH w:val="single" w:sz="2" w:space="0" w:color="000000"/>
+              <w:top w:val="single" w:sz="2" w:space="0" w:color="000001"/>
+              <w:left w:val="single" w:sz="2" w:space="0" w:color="000001"/>
+              <w:bottom w:val="single" w:sz="2" w:space="0" w:color="000001"/>
+              <w:insideH w:val="single" w:sz="2" w:space="0" w:color="000001"/>
             </w:tcBorders>
             <w:shd w:fill="auto" w:val="clear"/>
             <w:tcMar>
-              <w:left w:w="54" w:type="dxa"/>
+              <w:left w:w="51" w:type="dxa"/>
             </w:tcMar>
           </w:tcPr>
           <w:p>
@@ -2547,13 +2651,14 @@
           <w:tcPr>
             <w:tcW w:w="1270" w:type="dxa"/>
             <w:tcBorders>
-              <w:left w:val="single" w:sz="2" w:space="0" w:color="000000"/>
-              <w:bottom w:val="single" w:sz="2" w:space="0" w:color="000000"/>
-              <w:insideH w:val="single" w:sz="2" w:space="0" w:color="000000"/>
+              <w:top w:val="single" w:sz="2" w:space="0" w:color="000001"/>
+              <w:left w:val="single" w:sz="2" w:space="0" w:color="000001"/>
+              <w:bottom w:val="single" w:sz="2" w:space="0" w:color="000001"/>
+              <w:insideH w:val="single" w:sz="2" w:space="0" w:color="000001"/>
             </w:tcBorders>
             <w:shd w:fill="auto" w:val="clear"/>
             <w:tcMar>
-              <w:left w:w="54" w:type="dxa"/>
+              <w:left w:w="51" w:type="dxa"/>
             </w:tcMar>
           </w:tcPr>
           <w:p>
@@ -2575,15 +2680,16 @@
         </w:tc>
         <w:tc>
           <w:tcPr>
-            <w:tcW w:w="625" w:type="dxa"/>
+            <w:tcW w:w="624" w:type="dxa"/>
             <w:tcBorders>
-              <w:left w:val="single" w:sz="2" w:space="0" w:color="000000"/>
-              <w:bottom w:val="single" w:sz="2" w:space="0" w:color="000000"/>
-              <w:insideH w:val="single" w:sz="2" w:space="0" w:color="000000"/>
+              <w:top w:val="single" w:sz="2" w:space="0" w:color="000001"/>
+              <w:left w:val="single" w:sz="2" w:space="0" w:color="000001"/>
+              <w:bottom w:val="single" w:sz="2" w:space="0" w:color="000001"/>
+              <w:insideH w:val="single" w:sz="2" w:space="0" w:color="000001"/>
             </w:tcBorders>
             <w:shd w:fill="auto" w:val="clear"/>
             <w:tcMar>
-              <w:left w:w="54" w:type="dxa"/>
+              <w:left w:w="51" w:type="dxa"/>
             </w:tcMar>
           </w:tcPr>
           <w:p>
@@ -2605,17 +2711,18 @@
         </w:tc>
         <w:tc>
           <w:tcPr>
-            <w:tcW w:w="1080" w:type="dxa"/>
+            <w:tcW w:w="1079" w:type="dxa"/>
             <w:tcBorders>
-              <w:left w:val="single" w:sz="2" w:space="0" w:color="000000"/>
-              <w:bottom w:val="single" w:sz="2" w:space="0" w:color="000000"/>
-              <w:right w:val="single" w:sz="2" w:space="0" w:color="000000"/>
-              <w:insideH w:val="single" w:sz="2" w:space="0" w:color="000000"/>
-              <w:insideV w:val="single" w:sz="2" w:space="0" w:color="000000"/>
+              <w:top w:val="single" w:sz="2" w:space="0" w:color="000001"/>
+              <w:left w:val="single" w:sz="2" w:space="0" w:color="000001"/>
+              <w:bottom w:val="single" w:sz="2" w:space="0" w:color="000001"/>
+              <w:right w:val="single" w:sz="2" w:space="0" w:color="000001"/>
+              <w:insideH w:val="single" w:sz="2" w:space="0" w:color="000001"/>
+              <w:insideV w:val="single" w:sz="2" w:space="0" w:color="000001"/>
             </w:tcBorders>
             <w:shd w:fill="auto" w:val="clear"/>
             <w:tcMar>
-              <w:left w:w="54" w:type="dxa"/>
+              <w:left w:w="51" w:type="dxa"/>
             </w:tcMar>
           </w:tcPr>
           <w:p>
@@ -2642,13 +2749,14 @@
           <w:tcPr>
             <w:tcW w:w="1085" w:type="dxa"/>
             <w:tcBorders>
-              <w:left w:val="single" w:sz="2" w:space="0" w:color="000000"/>
-              <w:bottom w:val="single" w:sz="2" w:space="0" w:color="000000"/>
-              <w:insideH w:val="single" w:sz="2" w:space="0" w:color="000000"/>
+              <w:top w:val="single" w:sz="2" w:space="0" w:color="000001"/>
+              <w:left w:val="single" w:sz="2" w:space="0" w:color="000001"/>
+              <w:bottom w:val="single" w:sz="2" w:space="0" w:color="000001"/>
+              <w:insideH w:val="single" w:sz="2" w:space="0" w:color="000001"/>
             </w:tcBorders>
             <w:shd w:fill="auto" w:val="clear"/>
             <w:tcMar>
-              <w:left w:w="54" w:type="dxa"/>
+              <w:left w:w="51" w:type="dxa"/>
             </w:tcMar>
           </w:tcPr>
           <w:p>
@@ -2672,13 +2780,14 @@
           <w:tcPr>
             <w:tcW w:w="980" w:type="dxa"/>
             <w:tcBorders>
-              <w:left w:val="single" w:sz="2" w:space="0" w:color="000000"/>
-              <w:bottom w:val="single" w:sz="2" w:space="0" w:color="000000"/>
-              <w:insideH w:val="single" w:sz="2" w:space="0" w:color="000000"/>
+              <w:top w:val="single" w:sz="2" w:space="0" w:color="000001"/>
+              <w:left w:val="single" w:sz="2" w:space="0" w:color="000001"/>
+              <w:bottom w:val="single" w:sz="2" w:space="0" w:color="000001"/>
+              <w:insideH w:val="single" w:sz="2" w:space="0" w:color="000001"/>
             </w:tcBorders>
             <w:shd w:fill="auto" w:val="clear"/>
             <w:tcMar>
-              <w:left w:w="54" w:type="dxa"/>
+              <w:left w:w="51" w:type="dxa"/>
             </w:tcMar>
           </w:tcPr>
           <w:p>
@@ -2695,6 +2804,68 @@
                 <w:szCs w:val="18"/>
               </w:rPr>
               <w:t xml:space="preserve">0.000000 </w:t>
+            </w:r>
+          </w:p>
+        </w:tc>
+        <w:tc>
+          <w:tcPr>
+            <w:tcW w:w="1086" w:type="dxa"/>
+            <w:tcBorders>
+              <w:top w:val="single" w:sz="2" w:space="0" w:color="000001"/>
+              <w:left w:val="single" w:sz="2" w:space="0" w:color="000001"/>
+              <w:bottom w:val="single" w:sz="2" w:space="0" w:color="000001"/>
+              <w:insideH w:val="single" w:sz="2" w:space="0" w:color="000001"/>
+            </w:tcBorders>
+            <w:shd w:fill="auto" w:val="clear"/>
+            <w:tcMar>
+              <w:left w:w="51" w:type="dxa"/>
+            </w:tcMar>
+          </w:tcPr>
+          <w:p>
+            <w:pPr>
+              <w:pStyle w:val="Normal"/>
+              <w:rPr>
+                <w:sz w:val="18"/>
+                <w:szCs w:val="18"/>
+              </w:rPr>
+            </w:pPr>
+            <w:r>
+              <w:rPr>
+                <w:sz w:val="18"/>
+                <w:szCs w:val="18"/>
+              </w:rPr>
+              <w:t xml:space="preserve">0.555556 </w:t>
+            </w:r>
+          </w:p>
+        </w:tc>
+        <w:tc>
+          <w:tcPr>
+            <w:tcW w:w="357" w:type="dxa"/>
+            <w:tcBorders>
+              <w:top w:val="single" w:sz="2" w:space="0" w:color="000001"/>
+              <w:left w:val="single" w:sz="2" w:space="0" w:color="000001"/>
+              <w:bottom w:val="single" w:sz="2" w:space="0" w:color="000001"/>
+              <w:insideH w:val="single" w:sz="2" w:space="0" w:color="000001"/>
+            </w:tcBorders>
+            <w:shd w:fill="auto" w:val="clear"/>
+            <w:tcMar>
+              <w:left w:w="51" w:type="dxa"/>
+            </w:tcMar>
+          </w:tcPr>
+          <w:p>
+            <w:pPr>
+              <w:pStyle w:val="Normal"/>
+              <w:rPr>
+                <w:sz w:val="18"/>
+                <w:szCs w:val="18"/>
+              </w:rPr>
+            </w:pPr>
+            <w:r>
+              <w:rPr>
+                <w:sz w:val="18"/>
+                <w:szCs w:val="18"/>
+              </w:rPr>
+              <w:t>...</w:t>
             </w:r>
           </w:p>
         </w:tc>
@@ -2702,73 +2873,14 @@
           <w:tcPr>
             <w:tcW w:w="1085" w:type="dxa"/>
             <w:tcBorders>
-              <w:left w:val="single" w:sz="2" w:space="0" w:color="000000"/>
-              <w:bottom w:val="single" w:sz="2" w:space="0" w:color="000000"/>
-              <w:insideH w:val="single" w:sz="2" w:space="0" w:color="000000"/>
+              <w:top w:val="single" w:sz="2" w:space="0" w:color="000001"/>
+              <w:left w:val="single" w:sz="2" w:space="0" w:color="000001"/>
+              <w:bottom w:val="single" w:sz="2" w:space="0" w:color="000001"/>
+              <w:insideH w:val="single" w:sz="2" w:space="0" w:color="000001"/>
             </w:tcBorders>
             <w:shd w:fill="auto" w:val="clear"/>
             <w:tcMar>
-              <w:left w:w="54" w:type="dxa"/>
-            </w:tcMar>
-          </w:tcPr>
-          <w:p>
-            <w:pPr>
-              <w:pStyle w:val="Normal"/>
-              <w:rPr>
-                <w:sz w:val="18"/>
-                <w:szCs w:val="18"/>
-              </w:rPr>
-            </w:pPr>
-            <w:r>
-              <w:rPr>
-                <w:sz w:val="18"/>
-                <w:szCs w:val="18"/>
-              </w:rPr>
-              <w:t xml:space="preserve">0.555556 </w:t>
-            </w:r>
-          </w:p>
-        </w:tc>
-        <w:tc>
-          <w:tcPr>
-            <w:tcW w:w="358" w:type="dxa"/>
-            <w:tcBorders>
-              <w:left w:val="single" w:sz="2" w:space="0" w:color="000000"/>
-              <w:bottom w:val="single" w:sz="2" w:space="0" w:color="000000"/>
-              <w:insideH w:val="single" w:sz="2" w:space="0" w:color="000000"/>
-            </w:tcBorders>
-            <w:shd w:fill="auto" w:val="clear"/>
-            <w:tcMar>
-              <w:left w:w="54" w:type="dxa"/>
-            </w:tcMar>
-          </w:tcPr>
-          <w:p>
-            <w:pPr>
-              <w:pStyle w:val="Normal"/>
-              <w:rPr>
-                <w:sz w:val="18"/>
-                <w:szCs w:val="18"/>
-              </w:rPr>
-            </w:pPr>
-            <w:r>
-              <w:rPr>
-                <w:sz w:val="18"/>
-                <w:szCs w:val="18"/>
-              </w:rPr>
-              <w:t>...</w:t>
-            </w:r>
-          </w:p>
-        </w:tc>
-        <w:tc>
-          <w:tcPr>
-            <w:tcW w:w="1084" w:type="dxa"/>
-            <w:tcBorders>
-              <w:left w:val="single" w:sz="2" w:space="0" w:color="000000"/>
-              <w:bottom w:val="single" w:sz="2" w:space="0" w:color="000000"/>
-              <w:insideH w:val="single" w:sz="2" w:space="0" w:color="000000"/>
-            </w:tcBorders>
-            <w:shd w:fill="auto" w:val="clear"/>
-            <w:tcMar>
-              <w:left w:w="54" w:type="dxa"/>
+              <w:left w:w="51" w:type="dxa"/>
             </w:tcMar>
           </w:tcPr>
           <w:p>
@@ -2792,13 +2904,14 @@
           <w:tcPr>
             <w:tcW w:w="1073" w:type="dxa"/>
             <w:tcBorders>
-              <w:left w:val="single" w:sz="2" w:space="0" w:color="000000"/>
-              <w:bottom w:val="single" w:sz="2" w:space="0" w:color="000000"/>
-              <w:insideH w:val="single" w:sz="2" w:space="0" w:color="000000"/>
+              <w:top w:val="single" w:sz="2" w:space="0" w:color="000001"/>
+              <w:left w:val="single" w:sz="2" w:space="0" w:color="000001"/>
+              <w:bottom w:val="single" w:sz="2" w:space="0" w:color="000001"/>
+              <w:insideH w:val="single" w:sz="2" w:space="0" w:color="000001"/>
             </w:tcBorders>
             <w:shd w:fill="auto" w:val="clear"/>
             <w:tcMar>
-              <w:left w:w="54" w:type="dxa"/>
+              <w:left w:w="51" w:type="dxa"/>
             </w:tcMar>
           </w:tcPr>
           <w:p>
@@ -2822,13 +2935,14 @@
           <w:tcPr>
             <w:tcW w:w="1270" w:type="dxa"/>
             <w:tcBorders>
-              <w:left w:val="single" w:sz="2" w:space="0" w:color="000000"/>
-              <w:bottom w:val="single" w:sz="2" w:space="0" w:color="000000"/>
-              <w:insideH w:val="single" w:sz="2" w:space="0" w:color="000000"/>
+              <w:top w:val="single" w:sz="2" w:space="0" w:color="000001"/>
+              <w:left w:val="single" w:sz="2" w:space="0" w:color="000001"/>
+              <w:bottom w:val="single" w:sz="2" w:space="0" w:color="000001"/>
+              <w:insideH w:val="single" w:sz="2" w:space="0" w:color="000001"/>
             </w:tcBorders>
             <w:shd w:fill="auto" w:val="clear"/>
             <w:tcMar>
-              <w:left w:w="54" w:type="dxa"/>
+              <w:left w:w="51" w:type="dxa"/>
             </w:tcMar>
           </w:tcPr>
           <w:p>
@@ -2850,15 +2964,16 @@
         </w:tc>
         <w:tc>
           <w:tcPr>
-            <w:tcW w:w="625" w:type="dxa"/>
+            <w:tcW w:w="624" w:type="dxa"/>
             <w:tcBorders>
-              <w:left w:val="single" w:sz="2" w:space="0" w:color="000000"/>
-              <w:bottom w:val="single" w:sz="2" w:space="0" w:color="000000"/>
-              <w:insideH w:val="single" w:sz="2" w:space="0" w:color="000000"/>
+              <w:top w:val="single" w:sz="2" w:space="0" w:color="000001"/>
+              <w:left w:val="single" w:sz="2" w:space="0" w:color="000001"/>
+              <w:bottom w:val="single" w:sz="2" w:space="0" w:color="000001"/>
+              <w:insideH w:val="single" w:sz="2" w:space="0" w:color="000001"/>
             </w:tcBorders>
             <w:shd w:fill="auto" w:val="clear"/>
             <w:tcMar>
-              <w:left w:w="54" w:type="dxa"/>
+              <w:left w:w="51" w:type="dxa"/>
             </w:tcMar>
           </w:tcPr>
           <w:p>
@@ -2880,17 +2995,18 @@
         </w:tc>
         <w:tc>
           <w:tcPr>
-            <w:tcW w:w="1080" w:type="dxa"/>
+            <w:tcW w:w="1079" w:type="dxa"/>
             <w:tcBorders>
-              <w:left w:val="single" w:sz="2" w:space="0" w:color="000000"/>
-              <w:bottom w:val="single" w:sz="2" w:space="0" w:color="000000"/>
-              <w:right w:val="single" w:sz="2" w:space="0" w:color="000000"/>
-              <w:insideH w:val="single" w:sz="2" w:space="0" w:color="000000"/>
-              <w:insideV w:val="single" w:sz="2" w:space="0" w:color="000000"/>
+              <w:top w:val="single" w:sz="2" w:space="0" w:color="000001"/>
+              <w:left w:val="single" w:sz="2" w:space="0" w:color="000001"/>
+              <w:bottom w:val="single" w:sz="2" w:space="0" w:color="000001"/>
+              <w:right w:val="single" w:sz="2" w:space="0" w:color="000001"/>
+              <w:insideH w:val="single" w:sz="2" w:space="0" w:color="000001"/>
+              <w:insideV w:val="single" w:sz="2" w:space="0" w:color="000001"/>
             </w:tcBorders>
             <w:shd w:fill="auto" w:val="clear"/>
             <w:tcMar>
-              <w:left w:w="54" w:type="dxa"/>
+              <w:left w:w="51" w:type="dxa"/>
             </w:tcMar>
           </w:tcPr>
           <w:p>
@@ -2930,6 +3046,40 @@
         <w:rPr/>
         <w:tab/>
       </w:r>
+      <w:r>
+        <w:rPr>
+          <w:i/>
+          <w:iCs/>
+        </w:rPr>
+        <w:t>Dataset Statistics</w:t>
+      </w:r>
+    </w:p>
+    <w:p>
+      <w:pPr>
+        <w:pStyle w:val="Normal"/>
+        <w:rPr/>
+      </w:pPr>
+      <w:r>
+        <w:rPr/>
+      </w:r>
+    </w:p>
+    <w:p>
+      <w:pPr>
+        <w:pStyle w:val="Normal"/>
+        <w:rPr/>
+      </w:pPr>
+      <w:r>
+        <w:rPr/>
+        <w:t xml:space="preserve">In order to balance the target categories, I calculated some simple statistics for the return prices, </w:t>
+      </w:r>
+      <w:r>
+        <w:rPr/>
+        <w:t>shown</w:t>
+      </w:r>
+      <w:r>
+        <w:rPr/>
+        <w:t xml:space="preserve"> below.</w:t>
+      </w:r>
     </w:p>
     <w:p>
       <w:pPr>
@@ -2944,7 +3094,7 @@
       <w:tblPr>
         <w:tblW w:w="5311" w:type="dxa"/>
         <w:jc w:val="left"/>
-        <w:tblInd w:w="53" w:type="dxa"/>
+        <w:tblInd w:w="50" w:type="dxa"/>
         <w:tblBorders>
           <w:top w:val="single" w:sz="2" w:space="0" w:color="000001"/>
           <w:left w:val="single" w:sz="2" w:space="0" w:color="000001"/>
@@ -2953,7 +3103,7 @@
         </w:tblBorders>
         <w:tblCellMar>
           <w:top w:w="55" w:type="dxa"/>
-          <w:left w:w="51" w:type="dxa"/>
+          <w:left w:w="48" w:type="dxa"/>
           <w:bottom w:w="55" w:type="dxa"/>
           <w:right w:w="55" w:type="dxa"/>
         </w:tblCellMar>
@@ -2975,7 +3125,7 @@
             </w:tcBorders>
             <w:shd w:fill="auto" w:val="clear"/>
             <w:tcMar>
-              <w:left w:w="51" w:type="dxa"/>
+              <w:left w:w="48" w:type="dxa"/>
             </w:tcMar>
           </w:tcPr>
           <w:p>
@@ -3002,7 +3152,7 @@
             </w:tcBorders>
             <w:shd w:fill="auto" w:val="clear"/>
             <w:tcMar>
-              <w:left w:w="51" w:type="dxa"/>
+              <w:left w:w="48" w:type="dxa"/>
             </w:tcMar>
           </w:tcPr>
           <w:p>
@@ -3030,7 +3180,7 @@
             </w:tcBorders>
             <w:shd w:fill="auto" w:val="clear"/>
             <w:tcMar>
-              <w:left w:w="51" w:type="dxa"/>
+              <w:left w:w="48" w:type="dxa"/>
             </w:tcMar>
           </w:tcPr>
           <w:p>
@@ -3057,7 +3207,7 @@
             </w:tcBorders>
             <w:shd w:fill="auto" w:val="clear"/>
             <w:tcMar>
-              <w:left w:w="51" w:type="dxa"/>
+              <w:left w:w="48" w:type="dxa"/>
             </w:tcMar>
           </w:tcPr>
           <w:p>
@@ -3085,7 +3235,7 @@
             </w:tcBorders>
             <w:shd w:fill="auto" w:val="clear"/>
             <w:tcMar>
-              <w:left w:w="51" w:type="dxa"/>
+              <w:left w:w="48" w:type="dxa"/>
             </w:tcMar>
           </w:tcPr>
           <w:p>
@@ -3112,7 +3262,7 @@
             </w:tcBorders>
             <w:shd w:fill="auto" w:val="clear"/>
             <w:tcMar>
-              <w:left w:w="51" w:type="dxa"/>
+              <w:left w:w="48" w:type="dxa"/>
             </w:tcMar>
           </w:tcPr>
           <w:p>
@@ -3140,7 +3290,7 @@
             </w:tcBorders>
             <w:shd w:fill="auto" w:val="clear"/>
             <w:tcMar>
-              <w:left w:w="51" w:type="dxa"/>
+              <w:left w:w="48" w:type="dxa"/>
             </w:tcMar>
           </w:tcPr>
           <w:p>
@@ -3167,7 +3317,7 @@
             </w:tcBorders>
             <w:shd w:fill="auto" w:val="clear"/>
             <w:tcMar>
-              <w:left w:w="51" w:type="dxa"/>
+              <w:left w:w="48" w:type="dxa"/>
             </w:tcMar>
           </w:tcPr>
           <w:p>
@@ -3195,7 +3345,7 @@
             </w:tcBorders>
             <w:shd w:fill="auto" w:val="clear"/>
             <w:tcMar>
-              <w:left w:w="51" w:type="dxa"/>
+              <w:left w:w="48" w:type="dxa"/>
             </w:tcMar>
           </w:tcPr>
           <w:p>
@@ -3222,7 +3372,7 @@
             </w:tcBorders>
             <w:shd w:fill="auto" w:val="clear"/>
             <w:tcMar>
-              <w:left w:w="51" w:type="dxa"/>
+              <w:left w:w="48" w:type="dxa"/>
             </w:tcMar>
           </w:tcPr>
           <w:p>
@@ -3250,7 +3400,7 @@
             </w:tcBorders>
             <w:shd w:fill="auto" w:val="clear"/>
             <w:tcMar>
-              <w:left w:w="51" w:type="dxa"/>
+              <w:left w:w="48" w:type="dxa"/>
             </w:tcMar>
           </w:tcPr>
           <w:p>
@@ -3277,7 +3427,7 @@
             </w:tcBorders>
             <w:shd w:fill="auto" w:val="clear"/>
             <w:tcMar>
-              <w:left w:w="51" w:type="dxa"/>
+              <w:left w:w="48" w:type="dxa"/>
             </w:tcMar>
           </w:tcPr>
           <w:p>
@@ -3305,7 +3455,7 @@
             </w:tcBorders>
             <w:shd w:fill="auto" w:val="clear"/>
             <w:tcMar>
-              <w:left w:w="51" w:type="dxa"/>
+              <w:left w:w="48" w:type="dxa"/>
             </w:tcMar>
           </w:tcPr>
           <w:p>
@@ -3332,7 +3482,7 @@
             </w:tcBorders>
             <w:shd w:fill="auto" w:val="clear"/>
             <w:tcMar>
-              <w:left w:w="51" w:type="dxa"/>
+              <w:left w:w="48" w:type="dxa"/>
             </w:tcMar>
           </w:tcPr>
           <w:p>
@@ -3364,7 +3514,47 @@
       </w:pPr>
       <w:r>
         <w:rPr/>
-        <w:t>Mean??</w:t>
+        <w:tab/>
+        <w:t xml:space="preserve">Notably, </w:t>
+      </w:r>
+      <w:r>
+        <w:rPr/>
+        <w:t xml:space="preserve">the above indicates that the interquartile range is approximately 0.07879, from -0.03796 to .04083. As such, using dividing the categories at </w:t>
+      </w:r>
+      <w:r>
+        <w:rPr>
+          <w:rFonts w:eastAsia="ＭＳ 明朝" w:cs="" w:ascii="Ubuntu" w:hAnsi="Ubuntu"/>
+        </w:rPr>
+        <w:t xml:space="preserve">±4% should yield roughly balanced categories. </w:t>
+      </w:r>
+    </w:p>
+    <w:p>
+      <w:pPr>
+        <w:pStyle w:val="Normal"/>
+        <w:rPr>
+          <w:rFonts w:ascii="Ubuntu" w:hAnsi="Ubuntu" w:eastAsia="ＭＳ 明朝" w:cs=""/>
+        </w:rPr>
+      </w:pPr>
+      <w:r>
+        <w:rPr/>
+      </w:r>
+    </w:p>
+    <w:p>
+      <w:pPr>
+        <w:pStyle w:val="Normal"/>
+        <w:rPr/>
+      </w:pPr>
+      <w:r>
+        <w:rPr>
+          <w:rFonts w:eastAsia="ＭＳ 明朝" w:cs="" w:ascii="Ubuntu" w:hAnsi="Ubuntu"/>
+        </w:rPr>
+        <w:tab/>
+      </w:r>
+      <w:r>
+        <w:rPr>
+          <w:rFonts w:eastAsia="ＭＳ 明朝" w:cs="" w:ascii="Ubuntu" w:hAnsi="Ubuntu"/>
+        </w:rPr>
+        <w:t>Histogram analysis for outliers.</w:t>
       </w:r>
     </w:p>
     <w:p>
@@ -6002,6 +6192,195 @@
   </w:style>
   <w:style w:type="character" w:styleId="ListLabel30">
     <w:name w:val="ListLabel 30"/>
+    <w:qFormat/>
+    <w:rPr>
+      <w:rFonts w:cs="Wingdings"/>
+    </w:rPr>
+  </w:style>
+  <w:style w:type="character" w:styleId="ListLabel31">
+    <w:name w:val="ListLabel 31"/>
+    <w:qFormat/>
+    <w:rPr>
+      <w:rFonts w:ascii="Times New Roman" w:hAnsi="Times New Roman" w:cs="Symbol"/>
+    </w:rPr>
+  </w:style>
+  <w:style w:type="character" w:styleId="ListLabel32">
+    <w:name w:val="ListLabel 32"/>
+    <w:qFormat/>
+    <w:rPr>
+      <w:rFonts w:cs="Courier New"/>
+    </w:rPr>
+  </w:style>
+  <w:style w:type="character" w:styleId="ListLabel33">
+    <w:name w:val="ListLabel 33"/>
+    <w:qFormat/>
+    <w:rPr>
+      <w:rFonts w:cs="Wingdings"/>
+    </w:rPr>
+  </w:style>
+  <w:style w:type="character" w:styleId="ListLabel34">
+    <w:name w:val="ListLabel 34"/>
+    <w:qFormat/>
+    <w:rPr>
+      <w:rFonts w:cs="Symbol"/>
+    </w:rPr>
+  </w:style>
+  <w:style w:type="character" w:styleId="ListLabel35">
+    <w:name w:val="ListLabel 35"/>
+    <w:qFormat/>
+    <w:rPr>
+      <w:rFonts w:cs="Courier New"/>
+    </w:rPr>
+  </w:style>
+  <w:style w:type="character" w:styleId="ListLabel36">
+    <w:name w:val="ListLabel 36"/>
+    <w:qFormat/>
+    <w:rPr>
+      <w:rFonts w:cs="Wingdings"/>
+    </w:rPr>
+  </w:style>
+  <w:style w:type="character" w:styleId="ListLabel37">
+    <w:name w:val="ListLabel 37"/>
+    <w:qFormat/>
+    <w:rPr>
+      <w:rFonts w:cs="Symbol"/>
+    </w:rPr>
+  </w:style>
+  <w:style w:type="character" w:styleId="ListLabel38">
+    <w:name w:val="ListLabel 38"/>
+    <w:qFormat/>
+    <w:rPr>
+      <w:rFonts w:cs="Courier New"/>
+    </w:rPr>
+  </w:style>
+  <w:style w:type="character" w:styleId="ListLabel39">
+    <w:name w:val="ListLabel 39"/>
+    <w:qFormat/>
+    <w:rPr>
+      <w:rFonts w:cs="Wingdings"/>
+    </w:rPr>
+  </w:style>
+  <w:style w:type="character" w:styleId="ListLabel40">
+    <w:name w:val="ListLabel 40"/>
+    <w:qFormat/>
+    <w:rPr>
+      <w:rFonts w:ascii="Times New Roman" w:hAnsi="Times New Roman" w:cs="Symbol"/>
+    </w:rPr>
+  </w:style>
+  <w:style w:type="character" w:styleId="ListLabel41">
+    <w:name w:val="ListLabel 41"/>
+    <w:qFormat/>
+    <w:rPr>
+      <w:rFonts w:cs="Courier New"/>
+    </w:rPr>
+  </w:style>
+  <w:style w:type="character" w:styleId="ListLabel42">
+    <w:name w:val="ListLabel 42"/>
+    <w:qFormat/>
+    <w:rPr>
+      <w:rFonts w:cs="Wingdings"/>
+    </w:rPr>
+  </w:style>
+  <w:style w:type="character" w:styleId="ListLabel43">
+    <w:name w:val="ListLabel 43"/>
+    <w:qFormat/>
+    <w:rPr>
+      <w:rFonts w:cs="Symbol"/>
+    </w:rPr>
+  </w:style>
+  <w:style w:type="character" w:styleId="ListLabel44">
+    <w:name w:val="ListLabel 44"/>
+    <w:qFormat/>
+    <w:rPr>
+      <w:rFonts w:cs="Courier New"/>
+    </w:rPr>
+  </w:style>
+  <w:style w:type="character" w:styleId="ListLabel45">
+    <w:name w:val="ListLabel 45"/>
+    <w:qFormat/>
+    <w:rPr>
+      <w:rFonts w:cs="Wingdings"/>
+    </w:rPr>
+  </w:style>
+  <w:style w:type="character" w:styleId="ListLabel46">
+    <w:name w:val="ListLabel 46"/>
+    <w:qFormat/>
+    <w:rPr>
+      <w:rFonts w:cs="Symbol"/>
+    </w:rPr>
+  </w:style>
+  <w:style w:type="character" w:styleId="ListLabel47">
+    <w:name w:val="ListLabel 47"/>
+    <w:qFormat/>
+    <w:rPr>
+      <w:rFonts w:cs="Courier New"/>
+    </w:rPr>
+  </w:style>
+  <w:style w:type="character" w:styleId="ListLabel48">
+    <w:name w:val="ListLabel 48"/>
+    <w:qFormat/>
+    <w:rPr>
+      <w:rFonts w:cs="Wingdings"/>
+    </w:rPr>
+  </w:style>
+  <w:style w:type="character" w:styleId="ListLabel49">
+    <w:name w:val="ListLabel 49"/>
+    <w:qFormat/>
+    <w:rPr>
+      <w:rFonts w:cs="Symbol"/>
+    </w:rPr>
+  </w:style>
+  <w:style w:type="character" w:styleId="ListLabel50">
+    <w:name w:val="ListLabel 50"/>
+    <w:qFormat/>
+    <w:rPr>
+      <w:rFonts w:cs="Courier New"/>
+    </w:rPr>
+  </w:style>
+  <w:style w:type="character" w:styleId="ListLabel51">
+    <w:name w:val="ListLabel 51"/>
+    <w:qFormat/>
+    <w:rPr>
+      <w:rFonts w:cs="Wingdings"/>
+    </w:rPr>
+  </w:style>
+  <w:style w:type="character" w:styleId="ListLabel52">
+    <w:name w:val="ListLabel 52"/>
+    <w:qFormat/>
+    <w:rPr>
+      <w:rFonts w:cs="Symbol"/>
+    </w:rPr>
+  </w:style>
+  <w:style w:type="character" w:styleId="ListLabel53">
+    <w:name w:val="ListLabel 53"/>
+    <w:qFormat/>
+    <w:rPr>
+      <w:rFonts w:cs="Courier New"/>
+    </w:rPr>
+  </w:style>
+  <w:style w:type="character" w:styleId="ListLabel54">
+    <w:name w:val="ListLabel 54"/>
+    <w:qFormat/>
+    <w:rPr>
+      <w:rFonts w:cs="Wingdings"/>
+    </w:rPr>
+  </w:style>
+  <w:style w:type="character" w:styleId="ListLabel55">
+    <w:name w:val="ListLabel 55"/>
+    <w:qFormat/>
+    <w:rPr>
+      <w:rFonts w:cs="Symbol"/>
+    </w:rPr>
+  </w:style>
+  <w:style w:type="character" w:styleId="ListLabel56">
+    <w:name w:val="ListLabel 56"/>
+    <w:qFormat/>
+    <w:rPr>
+      <w:rFonts w:cs="Courier New"/>
+    </w:rPr>
+  </w:style>
+  <w:style w:type="character" w:styleId="ListLabel57">
+    <w:name w:val="ListLabel 57"/>
     <w:qFormat/>
     <w:rPr>
       <w:rFonts w:cs="Wingdings"/>

</xml_diff>